<commit_message>
Klaar met de portfolio van Term 2.
Klaar met term 2 portfolio heb de laatste vragen gemaakt van de portfolio opdracht.
</commit_message>
<xml_diff>
--- a/Alle AVO vakken /Engels /Portfolio /Engels P2_LPIAO20A4/PortfolioT2 .docx
+++ b/Alle AVO vakken /Engels /Portfolio /Engels P2_LPIAO20A4/PortfolioT2 .docx
@@ -284,6 +284,7 @@
     <w:p/>
     <w:p/>
     <w:p/>
+    <w:p/>
     <w:p>
       <w:pPr>
         <w:rPr>
@@ -553,7 +554,45 @@
             <w14:round/>
           </w14:textOutline>
         </w:rPr>
-        <w:t>30-01-2021.</w:t>
+        <w:t>3</w:t>
+      </w:r>
+      <w:r>
+        <w:rPr>
+          <w:color w:val="000000" w:themeColor="text1"/>
+          <w:sz w:val="36"/>
+          <w:szCs w:val="36"/>
+          <w:lang w:val="en-US"/>
+          <w14:shadow w14:blurRad="38100" w14:dist="19050" w14:dir="2700000" w14:sx="100000" w14:sy="100000" w14:kx="0" w14:ky="0" w14:algn="tl">
+            <w14:schemeClr w14:val="dk1">
+              <w14:alpha w14:val="60000"/>
+            </w14:schemeClr>
+          </w14:shadow>
+          <w14:textOutline w14:w="0" w14:cap="flat" w14:cmpd="sng" w14:algn="ctr">
+            <w14:noFill/>
+            <w14:prstDash w14:val="solid"/>
+            <w14:round/>
+          </w14:textOutline>
+        </w:rPr>
+        <w:t>1</w:t>
+      </w:r>
+      <w:r>
+        <w:rPr>
+          <w:color w:val="000000" w:themeColor="text1"/>
+          <w:sz w:val="36"/>
+          <w:szCs w:val="36"/>
+          <w:lang w:val="en-US"/>
+          <w14:shadow w14:blurRad="38100" w14:dist="19050" w14:dir="2700000" w14:sx="100000" w14:sy="100000" w14:kx="0" w14:ky="0" w14:algn="tl">
+            <w14:schemeClr w14:val="dk1">
+              <w14:alpha w14:val="60000"/>
+            </w14:schemeClr>
+          </w14:shadow>
+          <w14:textOutline w14:w="0" w14:cap="flat" w14:cmpd="sng" w14:algn="ctr">
+            <w14:noFill/>
+            <w14:prstDash w14:val="solid"/>
+            <w14:round/>
+          </w14:textOutline>
+        </w:rPr>
+        <w:t>-01-2021.</w:t>
       </w:r>
     </w:p>
     <w:p>
@@ -697,22 +736,17 @@
           <w:numId w:val="2"/>
         </w:numPr>
         <w:rPr>
-          <w:b/>
-          <w:bCs/>
-          <w:sz w:val="36"/>
-          <w:szCs w:val="36"/>
-          <w:lang w:val="en-US"/>
-        </w:rPr>
-      </w:pPr>
-      <w:r>
-        <w:rPr>
-          <w:b/>
-          <w:bCs/>
-          <w:sz w:val="36"/>
-          <w:szCs w:val="36"/>
-          <w:lang w:val="en-US"/>
-        </w:rPr>
-        <w:lastRenderedPageBreak/>
+          <w:sz w:val="40"/>
+          <w:szCs w:val="40"/>
+          <w:lang w:val="en-US"/>
+        </w:rPr>
+      </w:pPr>
+      <w:r>
+        <w:rPr>
+          <w:sz w:val="40"/>
+          <w:szCs w:val="40"/>
+          <w:lang w:val="en-US"/>
+        </w:rPr>
         <w:t xml:space="preserve">My study: </w:t>
       </w:r>
     </w:p>
@@ -789,12 +823,16 @@
           <w:numId w:val="1"/>
         </w:numPr>
         <w:rPr>
-          <w:sz w:val="28"/>
-          <w:szCs w:val="28"/>
-        </w:rPr>
-      </w:pPr>
-      <w:r>
-        <w:rPr>
+          <w:b/>
+          <w:bCs/>
+          <w:sz w:val="28"/>
+          <w:szCs w:val="28"/>
+        </w:rPr>
+      </w:pPr>
+      <w:r>
+        <w:rPr>
+          <w:b/>
+          <w:bCs/>
           <w:sz w:val="28"/>
           <w:szCs w:val="28"/>
         </w:rPr>
@@ -809,12 +847,16 @@
           <w:numId w:val="1"/>
         </w:numPr>
         <w:rPr>
-          <w:sz w:val="28"/>
-          <w:szCs w:val="28"/>
-        </w:rPr>
-      </w:pPr>
-      <w:r>
-        <w:rPr>
+          <w:b/>
+          <w:bCs/>
+          <w:sz w:val="28"/>
+          <w:szCs w:val="28"/>
+        </w:rPr>
+      </w:pPr>
+      <w:r>
+        <w:rPr>
+          <w:b/>
+          <w:bCs/>
           <w:sz w:val="28"/>
           <w:szCs w:val="28"/>
         </w:rPr>
@@ -829,12 +871,16 @@
           <w:numId w:val="1"/>
         </w:numPr>
         <w:rPr>
-          <w:sz w:val="28"/>
-          <w:szCs w:val="28"/>
-        </w:rPr>
-      </w:pPr>
-      <w:r>
-        <w:rPr>
+          <w:b/>
+          <w:bCs/>
+          <w:sz w:val="28"/>
+          <w:szCs w:val="28"/>
+        </w:rPr>
+      </w:pPr>
+      <w:r>
+        <w:rPr>
+          <w:b/>
+          <w:bCs/>
           <w:sz w:val="28"/>
           <w:szCs w:val="28"/>
         </w:rPr>
@@ -843,6 +889,8 @@
       <w:proofErr w:type="spellStart"/>
       <w:r>
         <w:rPr>
+          <w:b/>
+          <w:bCs/>
           <w:sz w:val="28"/>
           <w:szCs w:val="28"/>
         </w:rPr>
@@ -851,6 +899,8 @@
       <w:proofErr w:type="spellEnd"/>
       <w:r>
         <w:rPr>
+          <w:b/>
+          <w:bCs/>
           <w:sz w:val="28"/>
           <w:szCs w:val="28"/>
         </w:rPr>
@@ -865,12 +915,16 @@
           <w:numId w:val="1"/>
         </w:numPr>
         <w:rPr>
-          <w:sz w:val="28"/>
-          <w:szCs w:val="28"/>
-        </w:rPr>
-      </w:pPr>
-      <w:r>
-        <w:rPr>
+          <w:b/>
+          <w:bCs/>
+          <w:sz w:val="28"/>
+          <w:szCs w:val="28"/>
+        </w:rPr>
+      </w:pPr>
+      <w:r>
+        <w:rPr>
+          <w:b/>
+          <w:bCs/>
           <w:sz w:val="28"/>
           <w:szCs w:val="28"/>
         </w:rPr>
@@ -885,12 +939,16 @@
           <w:numId w:val="1"/>
         </w:numPr>
         <w:rPr>
-          <w:sz w:val="28"/>
-          <w:szCs w:val="28"/>
-        </w:rPr>
-      </w:pPr>
-      <w:r>
-        <w:rPr>
+          <w:b/>
+          <w:bCs/>
+          <w:sz w:val="28"/>
+          <w:szCs w:val="28"/>
+        </w:rPr>
+      </w:pPr>
+      <w:r>
+        <w:rPr>
+          <w:b/>
+          <w:bCs/>
           <w:sz w:val="28"/>
           <w:szCs w:val="28"/>
         </w:rPr>
@@ -905,6 +963,8 @@
           <w:numId w:val="1"/>
         </w:numPr>
         <w:rPr>
+          <w:b/>
+          <w:bCs/>
           <w:sz w:val="28"/>
           <w:szCs w:val="28"/>
         </w:rPr>
@@ -912,6 +972,8 @@
       <w:proofErr w:type="spellStart"/>
       <w:r>
         <w:rPr>
+          <w:b/>
+          <w:bCs/>
           <w:sz w:val="28"/>
           <w:szCs w:val="28"/>
         </w:rPr>
@@ -920,6 +982,8 @@
       <w:proofErr w:type="spellEnd"/>
       <w:r>
         <w:rPr>
+          <w:b/>
+          <w:bCs/>
           <w:sz w:val="28"/>
           <w:szCs w:val="28"/>
         </w:rPr>
@@ -987,7 +1051,39 @@
           <w:szCs w:val="28"/>
           <w:lang w:val="en-US"/>
         </w:rPr>
-        <w:t xml:space="preserve">8 hours a day that stands for 40 hour a week. </w:t>
+        <w:t xml:space="preserve">8 </w:t>
+      </w:r>
+      <w:r>
+        <w:rPr>
+          <w:sz w:val="28"/>
+          <w:szCs w:val="28"/>
+          <w:lang w:val="en-US"/>
+        </w:rPr>
+        <w:t>H</w:t>
+      </w:r>
+      <w:r>
+        <w:rPr>
+          <w:sz w:val="28"/>
+          <w:szCs w:val="28"/>
+          <w:lang w:val="en-US"/>
+        </w:rPr>
+        <w:t>ours a day that stands for 40 hour</w:t>
+      </w:r>
+      <w:r>
+        <w:rPr>
+          <w:sz w:val="28"/>
+          <w:szCs w:val="28"/>
+          <w:lang w:val="en-US"/>
+        </w:rPr>
+        <w:t>s</w:t>
+      </w:r>
+      <w:r>
+        <w:rPr>
+          <w:sz w:val="28"/>
+          <w:szCs w:val="28"/>
+          <w:lang w:val="en-US"/>
+        </w:rPr>
+        <w:t xml:space="preserve"> a week. </w:t>
       </w:r>
     </w:p>
     <w:p>
@@ -1079,45 +1175,62 @@
           <w:szCs w:val="28"/>
           <w:lang w:val="en-US"/>
         </w:rPr>
-        <w:t xml:space="preserve">Accurate, </w:t>
+        <w:t>Accurate, Flexibl</w:t>
+      </w:r>
+      <w:r>
+        <w:rPr>
+          <w:sz w:val="28"/>
+          <w:szCs w:val="28"/>
+          <w:lang w:val="en-US"/>
+        </w:rPr>
+        <w:t>e</w:t>
+      </w:r>
+      <w:r>
+        <w:rPr>
+          <w:sz w:val="28"/>
+          <w:szCs w:val="28"/>
+          <w:lang w:val="en-US"/>
+        </w:rPr>
+        <w:t>, Creative, problem solving, Time management skills.</w:t>
+      </w:r>
+    </w:p>
+    <w:p>
+      <w:pPr>
+        <w:rPr>
+          <w:sz w:val="28"/>
+          <w:szCs w:val="28"/>
+          <w:lang w:val="en-US"/>
+        </w:rPr>
+      </w:pPr>
+    </w:p>
+    <w:p>
+      <w:pPr>
+        <w:rPr>
+          <w:sz w:val="28"/>
+          <w:szCs w:val="28"/>
+          <w:u w:val="single"/>
+          <w:lang w:val="en-US"/>
+        </w:rPr>
+      </w:pPr>
+      <w:r>
+        <w:rPr>
+          <w:sz w:val="28"/>
+          <w:szCs w:val="28"/>
+          <w:u w:val="single"/>
+          <w:lang w:val="en-US"/>
+        </w:rPr>
+        <w:t>After graduation</w:t>
       </w:r>
       <w:proofErr w:type="gramStart"/>
       <w:r>
         <w:rPr>
           <w:sz w:val="28"/>
           <w:szCs w:val="28"/>
-          <w:lang w:val="en-US"/>
-        </w:rPr>
-        <w:t>Flexible ,</w:t>
-      </w:r>
-      <w:proofErr w:type="gramEnd"/>
-      <w:r>
-        <w:rPr>
-          <w:sz w:val="28"/>
-          <w:szCs w:val="28"/>
-          <w:lang w:val="en-US"/>
-        </w:rPr>
-        <w:t xml:space="preserve"> Creative, problem solving, Time management skills.</w:t>
-      </w:r>
-    </w:p>
-    <w:p>
-      <w:pPr>
-        <w:rPr>
-          <w:sz w:val="28"/>
-          <w:szCs w:val="28"/>
-          <w:lang w:val="en-US"/>
-        </w:rPr>
-      </w:pPr>
-    </w:p>
-    <w:p>
-      <w:pPr>
-        <w:rPr>
-          <w:sz w:val="28"/>
-          <w:szCs w:val="28"/>
           <w:u w:val="single"/>
           <w:lang w:val="en-US"/>
         </w:rPr>
-      </w:pPr>
+        <w:t>?</w:t>
+      </w:r>
       <w:r>
         <w:rPr>
           <w:sz w:val="28"/>
@@ -1125,9 +1238,8 @@
           <w:u w:val="single"/>
           <w:lang w:val="en-US"/>
         </w:rPr>
-        <w:t xml:space="preserve">After </w:t>
-      </w:r>
-      <w:proofErr w:type="gramStart"/>
+        <w:t xml:space="preserve"> </w:t>
+      </w:r>
       <w:r>
         <w:rPr>
           <w:sz w:val="28"/>
@@ -1135,7 +1247,7 @@
           <w:u w:val="single"/>
           <w:lang w:val="en-US"/>
         </w:rPr>
-        <w:t>graduation?:</w:t>
+        <w:t>:</w:t>
       </w:r>
       <w:proofErr w:type="gramEnd"/>
     </w:p>
@@ -1243,15 +1355,15 @@
           <w:tab w:val="left" w:pos="2380"/>
         </w:tabs>
         <w:rPr>
-          <w:sz w:val="36"/>
-          <w:szCs w:val="36"/>
-          <w:lang w:val="en-US"/>
-        </w:rPr>
-      </w:pPr>
-      <w:r>
-        <w:rPr>
-          <w:sz w:val="36"/>
-          <w:szCs w:val="36"/>
+          <w:sz w:val="40"/>
+          <w:szCs w:val="40"/>
+          <w:lang w:val="en-US"/>
+        </w:rPr>
+      </w:pPr>
+      <w:r>
+        <w:rPr>
+          <w:sz w:val="40"/>
+          <w:szCs w:val="40"/>
           <w:lang w:val="en-US"/>
         </w:rPr>
         <w:t>Study abroad:</w:t>
@@ -1281,6 +1393,15 @@
           <w:lang w:val="en-US"/>
         </w:rPr>
       </w:pPr>
+      <w:r>
+        <w:rPr>
+          <w:sz w:val="36"/>
+          <w:szCs w:val="36"/>
+          <w:lang w:val="en-US"/>
+        </w:rPr>
+        <w:lastRenderedPageBreak/>
+        <w:t xml:space="preserve">01: </w:t>
+      </w:r>
       <w:r>
         <w:rPr>
           <w:sz w:val="36"/>
@@ -1318,7 +1439,6 @@
           <w:szCs w:val="28"/>
           <w:u w:val="single"/>
         </w:rPr>
-        <w:lastRenderedPageBreak/>
         <w:t>Vocational</w:t>
       </w:r>
       <w:proofErr w:type="spellEnd"/>
@@ -1775,8 +1895,8 @@
         <w:tblLook w:val="04A0" w:firstRow="1" w:lastRow="0" w:firstColumn="1" w:lastColumn="0" w:noHBand="0" w:noVBand="1"/>
       </w:tblPr>
       <w:tblGrid>
-        <w:gridCol w:w="1650"/>
-        <w:gridCol w:w="5850"/>
+        <w:gridCol w:w="1636"/>
+        <w:gridCol w:w="5864"/>
       </w:tblGrid>
       <w:tr>
         <w:trPr>
@@ -1848,6 +1968,11 @@
           </w:tcPr>
           <w:p>
             <w:pPr>
+              <w:pStyle w:val="Lijstalinea"/>
+              <w:numPr>
+                <w:ilvl w:val="0"/>
+                <w:numId w:val="3"/>
+              </w:numPr>
               <w:rPr>
                 <w:rFonts w:eastAsia="Times New Roman" w:cstheme="minorHAnsi"/>
                 <w:b/>
@@ -1858,18 +1983,6 @@
                 <w:lang w:eastAsia="nl-NL"/>
               </w:rPr>
             </w:pPr>
-            <w:r>
-              <w:rPr>
-                <w:rFonts w:eastAsia="Times New Roman" w:cstheme="minorHAnsi"/>
-                <w:b/>
-                <w:bCs/>
-                <w:color w:val="333333"/>
-                <w:sz w:val="28"/>
-                <w:szCs w:val="28"/>
-                <w:lang w:eastAsia="nl-NL"/>
-              </w:rPr>
-              <w:t> </w:t>
-            </w:r>
             <w:proofErr w:type="gramStart"/>
             <w:r>
               <w:rPr>
@@ -1989,6 +2102,18 @@
                 <w:szCs w:val="28"/>
                 <w:lang w:eastAsia="nl-NL"/>
               </w:rPr>
+              <w:t xml:space="preserve">- </w:t>
+            </w:r>
+            <w:r>
+              <w:rPr>
+                <w:rFonts w:eastAsia="Times New Roman" w:cstheme="minorHAnsi"/>
+                <w:b/>
+                <w:bCs/>
+                <w:color w:val="333333"/>
+                <w:sz w:val="28"/>
+                <w:szCs w:val="28"/>
+                <w:lang w:eastAsia="nl-NL"/>
+              </w:rPr>
               <w:t>Pre</w:t>
             </w:r>
             <w:r>
@@ -2058,7 +2183,33 @@
                 <w:sz w:val="28"/>
                 <w:szCs w:val="28"/>
               </w:rPr>
-              <w:t xml:space="preserve"> school</w:t>
+              <w:t xml:space="preserve"> </w:t>
+            </w:r>
+            <w:r>
+              <w:rPr>
+                <w:rFonts w:cstheme="minorHAnsi"/>
+                <w:b/>
+                <w:bCs/>
+                <w:i/>
+                <w:iCs/>
+                <w:color w:val="333333"/>
+                <w:sz w:val="28"/>
+                <w:szCs w:val="28"/>
+              </w:rPr>
+              <w:t xml:space="preserve">  </w:t>
+            </w:r>
+            <w:r>
+              <w:rPr>
+                <w:rFonts w:cstheme="minorHAnsi"/>
+                <w:b/>
+                <w:bCs/>
+                <w:i/>
+                <w:iCs/>
+                <w:color w:val="333333"/>
+                <w:sz w:val="28"/>
+                <w:szCs w:val="28"/>
+              </w:rPr>
+              <w:t>school</w:t>
             </w:r>
             <w:r>
               <w:rPr>
@@ -2449,6 +2600,18 @@
               </w:rPr>
               <w:t> </w:t>
             </w:r>
+            <w:r>
+              <w:rPr>
+                <w:rFonts w:eastAsia="Times New Roman" w:cstheme="minorHAnsi"/>
+                <w:b/>
+                <w:bCs/>
+                <w:color w:val="333333"/>
+                <w:sz w:val="28"/>
+                <w:szCs w:val="28"/>
+                <w:lang w:eastAsia="nl-NL"/>
+              </w:rPr>
+              <w:t xml:space="preserve">- </w:t>
+            </w:r>
             <w:proofErr w:type="spellStart"/>
             <w:r>
               <w:rPr>
@@ -2612,6 +2775,18 @@
                 <w:lang w:eastAsia="nl-NL"/>
               </w:rPr>
             </w:pPr>
+            <w:r>
+              <w:rPr>
+                <w:rFonts w:eastAsia="Times New Roman" w:cstheme="minorHAnsi"/>
+                <w:b/>
+                <w:bCs/>
+                <w:color w:val="333333"/>
+                <w:sz w:val="28"/>
+                <w:szCs w:val="28"/>
+                <w:lang w:eastAsia="nl-NL"/>
+              </w:rPr>
+              <w:t xml:space="preserve"> - </w:t>
+            </w:r>
             <w:r>
               <w:rPr>
                 <w:rFonts w:eastAsia="Times New Roman" w:cstheme="minorHAnsi"/>
@@ -2770,7 +2945,31 @@
                 <w:szCs w:val="28"/>
                 <w:lang w:eastAsia="nl-NL"/>
               </w:rPr>
-              <w:t xml:space="preserve"> University </w:t>
+              <w:t> </w:t>
+            </w:r>
+            <w:r>
+              <w:rPr>
+                <w:rFonts w:eastAsia="Times New Roman" w:cstheme="minorHAnsi"/>
+                <w:b/>
+                <w:bCs/>
+                <w:color w:val="333333"/>
+                <w:sz w:val="28"/>
+                <w:szCs w:val="28"/>
+                <w:lang w:eastAsia="nl-NL"/>
+              </w:rPr>
+              <w:t xml:space="preserve">- </w:t>
+            </w:r>
+            <w:r>
+              <w:rPr>
+                <w:rFonts w:eastAsia="Times New Roman" w:cstheme="minorHAnsi"/>
+                <w:b/>
+                <w:bCs/>
+                <w:color w:val="333333"/>
+                <w:sz w:val="28"/>
+                <w:szCs w:val="28"/>
+                <w:lang w:eastAsia="nl-NL"/>
+              </w:rPr>
+              <w:t xml:space="preserve">University </w:t>
             </w:r>
             <w:proofErr w:type="spellStart"/>
             <w:r>
@@ -2816,6 +3015,11 @@
     </w:p>
     <w:p>
       <w:pPr>
+        <w:pStyle w:val="Lijstalinea"/>
+        <w:numPr>
+          <w:ilvl w:val="0"/>
+          <w:numId w:val="2"/>
+        </w:numPr>
         <w:tabs>
           <w:tab w:val="left" w:pos="2380"/>
         </w:tabs>
@@ -2831,8 +3035,1348 @@
           <w:szCs w:val="36"/>
           <w:lang w:val="en-US"/>
         </w:rPr>
-        <w:t>Internship abroad(email).</w:t>
-      </w:r>
+        <w:t>Accommodation</w:t>
+      </w:r>
+      <w:r>
+        <w:rPr>
+          <w:sz w:val="36"/>
+          <w:szCs w:val="36"/>
+          <w:lang w:val="en-US"/>
+        </w:rPr>
+        <w:t>.</w:t>
+      </w:r>
+    </w:p>
+    <w:p>
+      <w:pPr>
+        <w:tabs>
+          <w:tab w:val="left" w:pos="2380"/>
+        </w:tabs>
+        <w:rPr>
+          <w:sz w:val="36"/>
+          <w:szCs w:val="36"/>
+          <w:lang w:val="en-US"/>
+        </w:rPr>
+      </w:pPr>
+    </w:p>
+    <w:p>
+      <w:pPr>
+        <w:pStyle w:val="Lijstalinea"/>
+        <w:numPr>
+          <w:ilvl w:val="0"/>
+          <w:numId w:val="3"/>
+        </w:numPr>
+        <w:tabs>
+          <w:tab w:val="left" w:pos="2380"/>
+        </w:tabs>
+        <w:rPr>
+          <w:b/>
+          <w:bCs/>
+          <w:sz w:val="32"/>
+          <w:szCs w:val="32"/>
+          <w:lang w:val="en-US"/>
+        </w:rPr>
+      </w:pPr>
+      <w:r>
+        <w:rPr>
+          <w:b/>
+          <w:bCs/>
+          <w:sz w:val="32"/>
+          <w:szCs w:val="32"/>
+          <w:lang w:val="en-US"/>
+        </w:rPr>
+        <w:t>Step 1: My staying place.</w:t>
+      </w:r>
+    </w:p>
+    <w:p>
+      <w:pPr>
+        <w:pStyle w:val="Lijstalinea"/>
+        <w:tabs>
+          <w:tab w:val="left" w:pos="2380"/>
+        </w:tabs>
+        <w:ind w:left="360"/>
+        <w:rPr>
+          <w:sz w:val="32"/>
+          <w:szCs w:val="32"/>
+          <w:lang w:val="en-US"/>
+        </w:rPr>
+      </w:pPr>
+    </w:p>
+    <w:tbl>
+      <w:tblPr>
+        <w:tblStyle w:val="Tabelraster"/>
+        <w:tblW w:w="0" w:type="auto"/>
+        <w:tblInd w:w="360" w:type="dxa"/>
+        <w:tblLook w:val="04A0" w:firstRow="1" w:lastRow="0" w:firstColumn="1" w:lastColumn="0" w:noHBand="0" w:noVBand="1"/>
+      </w:tblPr>
+      <w:tblGrid>
+        <w:gridCol w:w="4396"/>
+        <w:gridCol w:w="4300"/>
+      </w:tblGrid>
+      <w:tr>
+        <w:tc>
+          <w:tcPr>
+            <w:tcW w:w="4528" w:type="dxa"/>
+          </w:tcPr>
+          <w:p>
+            <w:pPr>
+              <w:pStyle w:val="Lijstalinea"/>
+              <w:numPr>
+                <w:ilvl w:val="0"/>
+                <w:numId w:val="4"/>
+              </w:numPr>
+              <w:tabs>
+                <w:tab w:val="left" w:pos="2380"/>
+              </w:tabs>
+              <w:rPr>
+                <w:sz w:val="32"/>
+                <w:szCs w:val="32"/>
+                <w:lang w:val="en-US"/>
+              </w:rPr>
+            </w:pPr>
+            <w:r>
+              <w:rPr>
+                <w:sz w:val="32"/>
+                <w:szCs w:val="32"/>
+                <w:lang w:val="en-US"/>
+              </w:rPr>
+              <w:t>Where is it?</w:t>
+            </w:r>
+          </w:p>
+        </w:tc>
+        <w:tc>
+          <w:tcPr>
+            <w:tcW w:w="4528" w:type="dxa"/>
+          </w:tcPr>
+          <w:p>
+            <w:pPr>
+              <w:pStyle w:val="Lijstalinea"/>
+              <w:tabs>
+                <w:tab w:val="left" w:pos="2380"/>
+              </w:tabs>
+              <w:ind w:left="0"/>
+              <w:rPr>
+                <w:sz w:val="32"/>
+                <w:szCs w:val="32"/>
+                <w:lang w:val="en-US"/>
+              </w:rPr>
+            </w:pPr>
+            <w:r>
+              <w:rPr>
+                <w:sz w:val="32"/>
+                <w:szCs w:val="32"/>
+                <w:lang w:val="en-US"/>
+              </w:rPr>
+              <w:t>Amsterdam, The Netherlands.</w:t>
+            </w:r>
+          </w:p>
+        </w:tc>
+      </w:tr>
+      <w:tr>
+        <w:tc>
+          <w:tcPr>
+            <w:tcW w:w="4528" w:type="dxa"/>
+          </w:tcPr>
+          <w:p>
+            <w:pPr>
+              <w:pStyle w:val="Lijstalinea"/>
+              <w:numPr>
+                <w:ilvl w:val="0"/>
+                <w:numId w:val="4"/>
+              </w:numPr>
+              <w:tabs>
+                <w:tab w:val="left" w:pos="2380"/>
+              </w:tabs>
+              <w:rPr>
+                <w:sz w:val="32"/>
+                <w:szCs w:val="32"/>
+                <w:lang w:val="en-US"/>
+              </w:rPr>
+            </w:pPr>
+            <w:r>
+              <w:rPr>
+                <w:sz w:val="32"/>
+                <w:szCs w:val="32"/>
+                <w:lang w:val="en-US"/>
+              </w:rPr>
+              <w:t>What kind of room do I want?</w:t>
+            </w:r>
+          </w:p>
+        </w:tc>
+        <w:tc>
+          <w:tcPr>
+            <w:tcW w:w="4528" w:type="dxa"/>
+          </w:tcPr>
+          <w:p>
+            <w:pPr>
+              <w:pStyle w:val="Lijstalinea"/>
+              <w:tabs>
+                <w:tab w:val="left" w:pos="2380"/>
+              </w:tabs>
+              <w:ind w:left="0"/>
+              <w:rPr>
+                <w:sz w:val="32"/>
+                <w:szCs w:val="32"/>
+                <w:lang w:val="en-US"/>
+              </w:rPr>
+            </w:pPr>
+            <w:r>
+              <w:rPr>
+                <w:sz w:val="32"/>
+                <w:szCs w:val="32"/>
+                <w:lang w:val="en-US"/>
+              </w:rPr>
+              <w:t>I want a room that have:</w:t>
+            </w:r>
+          </w:p>
+          <w:p>
+            <w:pPr>
+              <w:pStyle w:val="Lijstalinea"/>
+              <w:numPr>
+                <w:ilvl w:val="0"/>
+                <w:numId w:val="3"/>
+              </w:numPr>
+              <w:tabs>
+                <w:tab w:val="left" w:pos="2380"/>
+              </w:tabs>
+              <w:rPr>
+                <w:sz w:val="32"/>
+                <w:szCs w:val="32"/>
+                <w:lang w:val="en-US"/>
+              </w:rPr>
+            </w:pPr>
+            <w:r>
+              <w:rPr>
+                <w:sz w:val="32"/>
+                <w:szCs w:val="32"/>
+                <w:lang w:val="en-US"/>
+              </w:rPr>
+              <w:t>Bathroom.</w:t>
+            </w:r>
+          </w:p>
+          <w:p>
+            <w:pPr>
+              <w:pStyle w:val="Lijstalinea"/>
+              <w:numPr>
+                <w:ilvl w:val="0"/>
+                <w:numId w:val="3"/>
+              </w:numPr>
+              <w:tabs>
+                <w:tab w:val="left" w:pos="2380"/>
+              </w:tabs>
+              <w:rPr>
+                <w:sz w:val="32"/>
+                <w:szCs w:val="32"/>
+                <w:lang w:val="en-US"/>
+              </w:rPr>
+            </w:pPr>
+            <w:proofErr w:type="spellStart"/>
+            <w:r>
+              <w:rPr>
+                <w:sz w:val="32"/>
+                <w:szCs w:val="32"/>
+                <w:lang w:val="en-US"/>
+              </w:rPr>
+              <w:t>Dinnerroom</w:t>
+            </w:r>
+            <w:proofErr w:type="spellEnd"/>
+            <w:r>
+              <w:rPr>
+                <w:sz w:val="32"/>
+                <w:szCs w:val="32"/>
+                <w:lang w:val="en-US"/>
+              </w:rPr>
+              <w:t>.</w:t>
+            </w:r>
+          </w:p>
+          <w:p>
+            <w:pPr>
+              <w:pStyle w:val="Lijstalinea"/>
+              <w:numPr>
+                <w:ilvl w:val="0"/>
+                <w:numId w:val="3"/>
+              </w:numPr>
+              <w:tabs>
+                <w:tab w:val="left" w:pos="2380"/>
+              </w:tabs>
+              <w:rPr>
+                <w:sz w:val="32"/>
+                <w:szCs w:val="32"/>
+                <w:lang w:val="en-US"/>
+              </w:rPr>
+            </w:pPr>
+            <w:r>
+              <w:rPr>
+                <w:sz w:val="32"/>
+                <w:szCs w:val="32"/>
+                <w:lang w:val="en-US"/>
+              </w:rPr>
+              <w:t>Bedroom.</w:t>
+            </w:r>
+          </w:p>
+        </w:tc>
+      </w:tr>
+      <w:tr>
+        <w:tc>
+          <w:tcPr>
+            <w:tcW w:w="4528" w:type="dxa"/>
+          </w:tcPr>
+          <w:p>
+            <w:pPr>
+              <w:pStyle w:val="Lijstalinea"/>
+              <w:numPr>
+                <w:ilvl w:val="0"/>
+                <w:numId w:val="4"/>
+              </w:numPr>
+              <w:tabs>
+                <w:tab w:val="left" w:pos="2380"/>
+              </w:tabs>
+              <w:rPr>
+                <w:sz w:val="32"/>
+                <w:szCs w:val="32"/>
+                <w:lang w:val="en-US"/>
+              </w:rPr>
+            </w:pPr>
+            <w:r>
+              <w:rPr>
+                <w:sz w:val="32"/>
+                <w:szCs w:val="32"/>
+                <w:lang w:val="en-US"/>
+              </w:rPr>
+              <w:t>What are the facilities?</w:t>
+            </w:r>
+          </w:p>
+        </w:tc>
+        <w:tc>
+          <w:tcPr>
+            <w:tcW w:w="4528" w:type="dxa"/>
+          </w:tcPr>
+          <w:p>
+            <w:pPr>
+              <w:pStyle w:val="Lijstalinea"/>
+              <w:tabs>
+                <w:tab w:val="left" w:pos="2380"/>
+              </w:tabs>
+              <w:ind w:left="0"/>
+              <w:rPr>
+                <w:sz w:val="32"/>
+                <w:szCs w:val="32"/>
+                <w:lang w:val="en-US"/>
+              </w:rPr>
+            </w:pPr>
+            <w:r>
+              <w:rPr>
+                <w:sz w:val="32"/>
+                <w:szCs w:val="32"/>
+                <w:lang w:val="en-US"/>
+              </w:rPr>
+              <w:t>Software development.</w:t>
+            </w:r>
+          </w:p>
+        </w:tc>
+      </w:tr>
+      <w:tr>
+        <w:tc>
+          <w:tcPr>
+            <w:tcW w:w="4528" w:type="dxa"/>
+          </w:tcPr>
+          <w:p>
+            <w:pPr>
+              <w:pStyle w:val="Lijstalinea"/>
+              <w:numPr>
+                <w:ilvl w:val="0"/>
+                <w:numId w:val="4"/>
+              </w:numPr>
+              <w:tabs>
+                <w:tab w:val="left" w:pos="2380"/>
+              </w:tabs>
+              <w:rPr>
+                <w:sz w:val="32"/>
+                <w:szCs w:val="32"/>
+                <w:lang w:val="en-US"/>
+              </w:rPr>
+            </w:pPr>
+            <w:r>
+              <w:rPr>
+                <w:sz w:val="32"/>
+                <w:szCs w:val="32"/>
+                <w:lang w:val="en-US"/>
+              </w:rPr>
+              <w:lastRenderedPageBreak/>
+              <w:t>What would I pay if I would stay there for 3 months?</w:t>
+            </w:r>
+          </w:p>
+        </w:tc>
+        <w:tc>
+          <w:tcPr>
+            <w:tcW w:w="4528" w:type="dxa"/>
+          </w:tcPr>
+          <w:p>
+            <w:pPr>
+              <w:pStyle w:val="Lijstalinea"/>
+              <w:tabs>
+                <w:tab w:val="left" w:pos="2380"/>
+              </w:tabs>
+              <w:ind w:left="0"/>
+              <w:rPr>
+                <w:sz w:val="32"/>
+                <w:szCs w:val="32"/>
+                <w:lang w:val="en-US"/>
+              </w:rPr>
+            </w:pPr>
+          </w:p>
+          <w:p>
+            <w:pPr>
+              <w:pStyle w:val="Lijstalinea"/>
+              <w:tabs>
+                <w:tab w:val="left" w:pos="2380"/>
+              </w:tabs>
+              <w:ind w:left="0"/>
+              <w:rPr>
+                <w:sz w:val="32"/>
+                <w:szCs w:val="32"/>
+                <w:lang w:val="en-US"/>
+              </w:rPr>
+            </w:pPr>
+            <w:r>
+              <w:rPr>
+                <w:sz w:val="32"/>
+                <w:szCs w:val="32"/>
+                <w:lang w:val="en-US"/>
+              </w:rPr>
+              <w:t>200 Euro a month.</w:t>
+            </w:r>
+          </w:p>
+        </w:tc>
+      </w:tr>
+      <w:tr>
+        <w:tc>
+          <w:tcPr>
+            <w:tcW w:w="4528" w:type="dxa"/>
+          </w:tcPr>
+          <w:p>
+            <w:pPr>
+              <w:pStyle w:val="Lijstalinea"/>
+              <w:numPr>
+                <w:ilvl w:val="0"/>
+                <w:numId w:val="4"/>
+              </w:numPr>
+              <w:tabs>
+                <w:tab w:val="left" w:pos="2380"/>
+              </w:tabs>
+              <w:rPr>
+                <w:sz w:val="32"/>
+                <w:szCs w:val="32"/>
+                <w:lang w:val="en-US"/>
+              </w:rPr>
+            </w:pPr>
+            <w:r>
+              <w:rPr>
+                <w:sz w:val="32"/>
+                <w:szCs w:val="32"/>
+                <w:lang w:val="en-US"/>
+              </w:rPr>
+              <w:t xml:space="preserve">Why did </w:t>
+            </w:r>
+            <w:r>
+              <w:rPr>
+                <w:sz w:val="32"/>
+                <w:szCs w:val="32"/>
+                <w:lang w:val="en-US"/>
+              </w:rPr>
+              <w:t xml:space="preserve">I </w:t>
+            </w:r>
+            <w:r>
+              <w:rPr>
+                <w:sz w:val="32"/>
+                <w:szCs w:val="32"/>
+                <w:lang w:val="en-US"/>
+              </w:rPr>
+              <w:t>choose this accommodation?</w:t>
+            </w:r>
+          </w:p>
+        </w:tc>
+        <w:tc>
+          <w:tcPr>
+            <w:tcW w:w="4528" w:type="dxa"/>
+          </w:tcPr>
+          <w:p>
+            <w:pPr>
+              <w:pStyle w:val="Lijstalinea"/>
+              <w:tabs>
+                <w:tab w:val="left" w:pos="2380"/>
+              </w:tabs>
+              <w:ind w:left="0"/>
+              <w:rPr>
+                <w:sz w:val="32"/>
+                <w:szCs w:val="32"/>
+                <w:lang w:val="en-US"/>
+              </w:rPr>
+            </w:pPr>
+            <w:r>
+              <w:rPr>
+                <w:sz w:val="32"/>
+                <w:szCs w:val="32"/>
+                <w:lang w:val="en-US"/>
+              </w:rPr>
+              <w:t xml:space="preserve">Because, it I have </w:t>
+            </w:r>
+            <w:proofErr w:type="gramStart"/>
+            <w:r>
+              <w:rPr>
+                <w:sz w:val="32"/>
+                <w:szCs w:val="32"/>
+                <w:lang w:val="en-US"/>
+              </w:rPr>
+              <w:t>a</w:t>
+            </w:r>
+            <w:proofErr w:type="gramEnd"/>
+            <w:r>
+              <w:rPr>
+                <w:sz w:val="32"/>
+                <w:szCs w:val="32"/>
+                <w:lang w:val="en-US"/>
+              </w:rPr>
+              <w:t xml:space="preserve"> interested feeling about the company and they are </w:t>
+            </w:r>
+            <w:proofErr w:type="spellStart"/>
+            <w:r>
+              <w:rPr>
+                <w:sz w:val="32"/>
+                <w:szCs w:val="32"/>
+                <w:lang w:val="en-US"/>
+              </w:rPr>
+              <w:t>a</w:t>
+            </w:r>
+            <w:proofErr w:type="spellEnd"/>
+            <w:r>
+              <w:rPr>
+                <w:sz w:val="32"/>
+                <w:szCs w:val="32"/>
+                <w:lang w:val="en-US"/>
+              </w:rPr>
+              <w:t xml:space="preserve"> international company.</w:t>
+            </w:r>
+          </w:p>
+        </w:tc>
+      </w:tr>
+    </w:tbl>
+    <w:p>
+      <w:pPr>
+        <w:pStyle w:val="Lijstalinea"/>
+        <w:tabs>
+          <w:tab w:val="left" w:pos="2380"/>
+        </w:tabs>
+        <w:ind w:left="360"/>
+        <w:rPr>
+          <w:sz w:val="32"/>
+          <w:szCs w:val="32"/>
+          <w:lang w:val="en-US"/>
+        </w:rPr>
+      </w:pPr>
+    </w:p>
+    <w:p>
+      <w:pPr>
+        <w:pStyle w:val="Lijstalinea"/>
+        <w:numPr>
+          <w:ilvl w:val="0"/>
+          <w:numId w:val="3"/>
+        </w:numPr>
+        <w:tabs>
+          <w:tab w:val="left" w:pos="2380"/>
+        </w:tabs>
+        <w:rPr>
+          <w:b/>
+          <w:bCs/>
+          <w:sz w:val="32"/>
+          <w:szCs w:val="32"/>
+          <w:lang w:val="en-US"/>
+        </w:rPr>
+      </w:pPr>
+      <w:r>
+        <w:rPr>
+          <w:b/>
+          <w:bCs/>
+          <w:sz w:val="32"/>
+          <w:szCs w:val="32"/>
+          <w:lang w:val="en-US"/>
+        </w:rPr>
+        <w:t xml:space="preserve">Step </w:t>
+      </w:r>
+      <w:r>
+        <w:rPr>
+          <w:b/>
+          <w:bCs/>
+          <w:sz w:val="32"/>
+          <w:szCs w:val="32"/>
+          <w:lang w:val="en-US"/>
+        </w:rPr>
+        <w:t>2</w:t>
+      </w:r>
+      <w:r>
+        <w:rPr>
+          <w:b/>
+          <w:bCs/>
+          <w:sz w:val="32"/>
+          <w:szCs w:val="32"/>
+          <w:lang w:val="en-US"/>
+        </w:rPr>
+        <w:t xml:space="preserve">: </w:t>
+      </w:r>
+      <w:r>
+        <w:rPr>
+          <w:b/>
+          <w:bCs/>
+          <w:sz w:val="32"/>
+          <w:szCs w:val="32"/>
+          <w:lang w:val="en-US"/>
+        </w:rPr>
+        <w:t xml:space="preserve">02:  Accommodation </w:t>
+      </w:r>
+      <w:r>
+        <w:rPr>
+          <w:b/>
+          <w:bCs/>
+          <w:sz w:val="32"/>
+          <w:szCs w:val="32"/>
+          <w:lang w:val="en-US"/>
+        </w:rPr>
+        <w:t>Email</w:t>
+      </w:r>
+      <w:r>
+        <w:rPr>
+          <w:b/>
+          <w:bCs/>
+          <w:sz w:val="32"/>
+          <w:szCs w:val="32"/>
+          <w:lang w:val="en-US"/>
+        </w:rPr>
+        <w:t>.</w:t>
+      </w:r>
+    </w:p>
+    <w:p>
+      <w:pPr>
+        <w:tabs>
+          <w:tab w:val="left" w:pos="2380"/>
+        </w:tabs>
+        <w:rPr>
+          <w:b/>
+          <w:bCs/>
+          <w:sz w:val="32"/>
+          <w:szCs w:val="32"/>
+          <w:lang w:val="en-US"/>
+        </w:rPr>
+      </w:pPr>
+      <w:r>
+        <w:rPr>
+          <w:b/>
+          <w:bCs/>
+          <w:sz w:val="32"/>
+          <w:szCs w:val="32"/>
+          <w:lang w:val="en-US"/>
+        </w:rPr>
+        <w:tab/>
+      </w:r>
+      <w:r>
+        <w:rPr>
+          <w:b/>
+          <w:bCs/>
+          <w:sz w:val="32"/>
+          <w:szCs w:val="32"/>
+          <w:lang w:val="en-US"/>
+        </w:rPr>
+        <w:tab/>
+      </w:r>
+    </w:p>
+    <w:p>
+      <w:pPr>
+        <w:tabs>
+          <w:tab w:val="left" w:pos="2380"/>
+        </w:tabs>
+        <w:rPr>
+          <w:color w:val="1F3864" w:themeColor="accent1" w:themeShade="80"/>
+          <w:sz w:val="32"/>
+          <w:szCs w:val="32"/>
+          <w:u w:val="single"/>
+          <w:lang w:val="en-US"/>
+        </w:rPr>
+      </w:pPr>
+      <w:r>
+        <w:rPr>
+          <w:b/>
+          <w:bCs/>
+          <w:sz w:val="32"/>
+          <w:szCs w:val="32"/>
+          <w:lang w:val="en-US"/>
+        </w:rPr>
+        <w:t>To</w:t>
+      </w:r>
+      <w:r>
+        <w:rPr>
+          <w:sz w:val="32"/>
+          <w:szCs w:val="32"/>
+          <w:lang w:val="en-US"/>
+        </w:rPr>
+        <w:t>:</w:t>
+      </w:r>
+      <w:r>
+        <w:rPr>
+          <w:sz w:val="32"/>
+          <w:szCs w:val="32"/>
+          <w:lang w:val="en-US"/>
+        </w:rPr>
+        <w:t xml:space="preserve"> </w:t>
+      </w:r>
+      <w:hyperlink r:id="rId5" w:history="1">
+        <w:r>
+          <w:rPr>
+            <w:rStyle w:val="Hyperlink"/>
+            <w:color w:val="023160" w:themeColor="hyperlink" w:themeShade="80"/>
+            <w:sz w:val="32"/>
+            <w:szCs w:val="32"/>
+            <w:lang w:val="en-US"/>
+          </w:rPr>
+          <w:t>Accomondation@outlook.com</w:t>
+        </w:r>
+      </w:hyperlink>
+    </w:p>
+    <w:p>
+      <w:pPr>
+        <w:tabs>
+          <w:tab w:val="left" w:pos="2380"/>
+        </w:tabs>
+        <w:rPr>
+          <w:sz w:val="32"/>
+          <w:szCs w:val="32"/>
+          <w:lang w:val="en-US"/>
+        </w:rPr>
+      </w:pPr>
+      <w:r>
+        <w:rPr>
+          <w:b/>
+          <w:bCs/>
+          <w:sz w:val="32"/>
+          <w:szCs w:val="32"/>
+          <w:lang w:val="en-US"/>
+        </w:rPr>
+        <w:t>Subject</w:t>
+      </w:r>
+      <w:r>
+        <w:rPr>
+          <w:sz w:val="32"/>
+          <w:szCs w:val="32"/>
+          <w:lang w:val="en-US"/>
+        </w:rPr>
+        <w:t xml:space="preserve">: </w:t>
+      </w:r>
+      <w:r>
+        <w:rPr>
+          <w:sz w:val="32"/>
+          <w:szCs w:val="32"/>
+          <w:lang w:val="en-US"/>
+        </w:rPr>
+        <w:t>Place to stay for 3 months.</w:t>
+      </w:r>
+    </w:p>
+    <w:p>
+      <w:pPr>
+        <w:tabs>
+          <w:tab w:val="left" w:pos="2380"/>
+        </w:tabs>
+        <w:rPr>
+          <w:sz w:val="32"/>
+          <w:szCs w:val="32"/>
+          <w:lang w:val="en-US"/>
+        </w:rPr>
+      </w:pPr>
+      <w:r>
+        <w:rPr>
+          <w:b/>
+          <w:bCs/>
+          <w:sz w:val="32"/>
+          <w:szCs w:val="32"/>
+          <w:lang w:val="en-US"/>
+        </w:rPr>
+        <w:t>From</w:t>
+      </w:r>
+      <w:r>
+        <w:rPr>
+          <w:sz w:val="32"/>
+          <w:szCs w:val="32"/>
+          <w:lang w:val="en-US"/>
+        </w:rPr>
+        <w:t xml:space="preserve">: </w:t>
+      </w:r>
+      <w:r>
+        <w:rPr>
+          <w:color w:val="1F3864" w:themeColor="accent1" w:themeShade="80"/>
+          <w:sz w:val="32"/>
+          <w:szCs w:val="32"/>
+          <w:u w:val="single"/>
+          <w:lang w:val="en-US"/>
+        </w:rPr>
+        <w:t>Student1234@MyDavinci.com</w:t>
+      </w:r>
+    </w:p>
+    <w:p>
+      <w:pPr>
+        <w:tabs>
+          <w:tab w:val="left" w:pos="2380"/>
+        </w:tabs>
+        <w:rPr>
+          <w:sz w:val="32"/>
+          <w:szCs w:val="32"/>
+          <w:lang w:val="en-US"/>
+        </w:rPr>
+      </w:pPr>
+    </w:p>
+    <w:p>
+      <w:pPr>
+        <w:tabs>
+          <w:tab w:val="left" w:pos="2380"/>
+        </w:tabs>
+        <w:rPr>
+          <w:sz w:val="32"/>
+          <w:szCs w:val="32"/>
+          <w:lang w:val="en-US"/>
+        </w:rPr>
+      </w:pPr>
+      <w:r>
+        <w:rPr>
+          <w:sz w:val="32"/>
+          <w:szCs w:val="32"/>
+          <w:lang w:val="en-US"/>
+        </w:rPr>
+        <w:t xml:space="preserve">Dear </w:t>
+      </w:r>
+      <w:proofErr w:type="spellStart"/>
+      <w:r>
+        <w:rPr>
+          <w:sz w:val="32"/>
+          <w:szCs w:val="32"/>
+          <w:lang w:val="en-US"/>
+        </w:rPr>
+        <w:t>Mr</w:t>
+      </w:r>
+      <w:proofErr w:type="spellEnd"/>
+      <w:r>
+        <w:rPr>
+          <w:sz w:val="32"/>
+          <w:szCs w:val="32"/>
+          <w:lang w:val="en-US"/>
+        </w:rPr>
+        <w:t xml:space="preserve"> Fisher,</w:t>
+      </w:r>
+    </w:p>
+    <w:p>
+      <w:pPr>
+        <w:tabs>
+          <w:tab w:val="left" w:pos="2380"/>
+        </w:tabs>
+        <w:rPr>
+          <w:sz w:val="32"/>
+          <w:szCs w:val="32"/>
+          <w:lang w:val="en-US"/>
+        </w:rPr>
+      </w:pPr>
+    </w:p>
+    <w:p>
+      <w:pPr>
+        <w:tabs>
+          <w:tab w:val="left" w:pos="2380"/>
+        </w:tabs>
+        <w:rPr>
+          <w:sz w:val="32"/>
+          <w:szCs w:val="32"/>
+          <w:lang w:val="en-US"/>
+        </w:rPr>
+      </w:pPr>
+      <w:r>
+        <w:rPr>
+          <w:sz w:val="32"/>
+          <w:szCs w:val="32"/>
+          <w:lang w:val="en-US"/>
+        </w:rPr>
+        <w:t xml:space="preserve">My name is Jason, I am 18 years old, I </w:t>
+      </w:r>
+      <w:r>
+        <w:rPr>
+          <w:sz w:val="32"/>
+          <w:szCs w:val="32"/>
+          <w:lang w:val="en-US"/>
+        </w:rPr>
+        <w:t>am a secondary vocational education student at the Da Vinci College locate in Dordrecht. I</w:t>
+      </w:r>
+      <w:r>
+        <w:rPr>
+          <w:sz w:val="32"/>
+          <w:szCs w:val="32"/>
+          <w:lang w:val="en-US"/>
+        </w:rPr>
+        <w:t xml:space="preserve"> am following the study Software Developer. </w:t>
+      </w:r>
+    </w:p>
+    <w:p>
+      <w:pPr>
+        <w:tabs>
+          <w:tab w:val="left" w:pos="2380"/>
+        </w:tabs>
+        <w:rPr>
+          <w:sz w:val="32"/>
+          <w:szCs w:val="32"/>
+          <w:lang w:val="en-US"/>
+        </w:rPr>
+      </w:pPr>
+    </w:p>
+    <w:p>
+      <w:pPr>
+        <w:tabs>
+          <w:tab w:val="left" w:pos="2380"/>
+        </w:tabs>
+        <w:rPr>
+          <w:sz w:val="32"/>
+          <w:szCs w:val="32"/>
+          <w:lang w:val="en-US"/>
+        </w:rPr>
+      </w:pPr>
+      <w:r>
+        <w:rPr>
+          <w:sz w:val="32"/>
+          <w:szCs w:val="32"/>
+          <w:lang w:val="en-US"/>
+        </w:rPr>
+        <w:t xml:space="preserve">I am looking for a place to stay because, I have an internship of 3 months. And I saw your advertisement at your website. And the price </w:t>
+      </w:r>
+      <w:r>
+        <w:rPr>
+          <w:sz w:val="32"/>
+          <w:szCs w:val="32"/>
+          <w:lang w:val="en-US"/>
+        </w:rPr>
+        <w:t xml:space="preserve">for a room </w:t>
+      </w:r>
+      <w:proofErr w:type="gramStart"/>
+      <w:r>
+        <w:rPr>
+          <w:sz w:val="32"/>
+          <w:szCs w:val="32"/>
+          <w:lang w:val="en-US"/>
+        </w:rPr>
+        <w:t>an</w:t>
+      </w:r>
+      <w:proofErr w:type="gramEnd"/>
+      <w:r>
+        <w:rPr>
+          <w:sz w:val="32"/>
+          <w:szCs w:val="32"/>
+          <w:lang w:val="en-US"/>
+        </w:rPr>
+        <w:t xml:space="preserve"> month</w:t>
+      </w:r>
+      <w:r>
+        <w:rPr>
+          <w:sz w:val="32"/>
+          <w:szCs w:val="32"/>
+          <w:lang w:val="en-US"/>
+        </w:rPr>
+        <w:t xml:space="preserve">. And I am very </w:t>
+      </w:r>
+      <w:proofErr w:type="gramStart"/>
+      <w:r>
+        <w:rPr>
+          <w:sz w:val="32"/>
+          <w:szCs w:val="32"/>
+          <w:lang w:val="en-US"/>
+        </w:rPr>
+        <w:t>interested for</w:t>
+      </w:r>
+      <w:proofErr w:type="gramEnd"/>
+      <w:r>
+        <w:rPr>
+          <w:sz w:val="32"/>
+          <w:szCs w:val="32"/>
+          <w:lang w:val="en-US"/>
+        </w:rPr>
+        <w:t xml:space="preserve"> it. But I have 2 questions: Is it possible to stay here for 3 months. And is it including breakfast or is there possibility to cook self.</w:t>
+      </w:r>
+      <w:r>
+        <w:rPr>
+          <w:sz w:val="32"/>
+          <w:szCs w:val="32"/>
+          <w:lang w:val="en-US"/>
+        </w:rPr>
+        <w:t xml:space="preserve"> </w:t>
+      </w:r>
+    </w:p>
+    <w:p>
+      <w:pPr>
+        <w:tabs>
+          <w:tab w:val="left" w:pos="2380"/>
+        </w:tabs>
+        <w:rPr>
+          <w:sz w:val="32"/>
+          <w:szCs w:val="32"/>
+          <w:lang w:val="en-US"/>
+        </w:rPr>
+      </w:pPr>
+    </w:p>
+    <w:p>
+      <w:pPr>
+        <w:tabs>
+          <w:tab w:val="left" w:pos="2380"/>
+        </w:tabs>
+        <w:rPr>
+          <w:sz w:val="32"/>
+          <w:szCs w:val="32"/>
+          <w:lang w:val="en-US"/>
+        </w:rPr>
+      </w:pPr>
+      <w:r>
+        <w:rPr>
+          <w:sz w:val="32"/>
+          <w:szCs w:val="32"/>
+          <w:lang w:val="en-US"/>
+        </w:rPr>
+        <w:t xml:space="preserve">I </w:t>
+      </w:r>
+      <w:proofErr w:type="gramStart"/>
+      <w:r>
+        <w:rPr>
+          <w:sz w:val="32"/>
+          <w:szCs w:val="32"/>
+          <w:lang w:val="en-US"/>
+        </w:rPr>
+        <w:t>looking</w:t>
+      </w:r>
+      <w:proofErr w:type="gramEnd"/>
+      <w:r>
+        <w:rPr>
+          <w:sz w:val="32"/>
+          <w:szCs w:val="32"/>
+          <w:lang w:val="en-US"/>
+        </w:rPr>
+        <w:t xml:space="preserve"> forward for your reaction, </w:t>
+      </w:r>
+    </w:p>
+    <w:p>
+      <w:pPr>
+        <w:tabs>
+          <w:tab w:val="left" w:pos="2380"/>
+        </w:tabs>
+        <w:rPr>
+          <w:sz w:val="32"/>
+          <w:szCs w:val="32"/>
+          <w:lang w:val="en-US"/>
+        </w:rPr>
+      </w:pPr>
+    </w:p>
+    <w:p>
+      <w:pPr>
+        <w:tabs>
+          <w:tab w:val="left" w:pos="2380"/>
+        </w:tabs>
+        <w:rPr>
+          <w:sz w:val="32"/>
+          <w:szCs w:val="32"/>
+          <w:lang w:val="en-US"/>
+        </w:rPr>
+      </w:pPr>
+      <w:r>
+        <w:rPr>
+          <w:sz w:val="32"/>
+          <w:szCs w:val="32"/>
+          <w:lang w:val="en-US"/>
+        </w:rPr>
+        <w:t>Kinds regards,</w:t>
+      </w:r>
+    </w:p>
+    <w:p>
+      <w:pPr>
+        <w:tabs>
+          <w:tab w:val="left" w:pos="2380"/>
+        </w:tabs>
+        <w:rPr>
+          <w:sz w:val="36"/>
+          <w:szCs w:val="36"/>
+          <w:lang w:val="en-US"/>
+        </w:rPr>
+      </w:pPr>
+    </w:p>
+    <w:p>
+      <w:pPr>
+        <w:tabs>
+          <w:tab w:val="left" w:pos="2380"/>
+        </w:tabs>
+        <w:rPr>
+          <w:sz w:val="36"/>
+          <w:szCs w:val="36"/>
+          <w:lang w:val="en-US"/>
+        </w:rPr>
+      </w:pPr>
+      <w:r>
+        <w:rPr>
+          <w:sz w:val="36"/>
+          <w:szCs w:val="36"/>
+          <w:lang w:val="en-US"/>
+        </w:rPr>
+        <w:t>Jason.</w:t>
+      </w:r>
+    </w:p>
+    <w:p>
+      <w:pPr>
+        <w:tabs>
+          <w:tab w:val="left" w:pos="2380"/>
+        </w:tabs>
+        <w:rPr>
+          <w:sz w:val="36"/>
+          <w:szCs w:val="36"/>
+          <w:lang w:val="en-US"/>
+        </w:rPr>
+      </w:pPr>
+    </w:p>
+    <w:p>
+      <w:pPr>
+        <w:pStyle w:val="Lijstalinea"/>
+        <w:numPr>
+          <w:ilvl w:val="0"/>
+          <w:numId w:val="2"/>
+        </w:numPr>
+        <w:tabs>
+          <w:tab w:val="left" w:pos="2380"/>
+        </w:tabs>
+        <w:rPr>
+          <w:sz w:val="40"/>
+          <w:szCs w:val="40"/>
+          <w:lang w:val="en-US"/>
+        </w:rPr>
+      </w:pPr>
+      <w:r>
+        <w:rPr>
+          <w:sz w:val="40"/>
+          <w:szCs w:val="40"/>
+          <w:lang w:val="en-US"/>
+        </w:rPr>
+        <w:t xml:space="preserve">Travel Plans: </w:t>
+      </w:r>
+    </w:p>
+    <w:p>
+      <w:pPr>
+        <w:pStyle w:val="Lijstalinea"/>
+        <w:tabs>
+          <w:tab w:val="left" w:pos="2380"/>
+        </w:tabs>
+        <w:rPr>
+          <w:sz w:val="32"/>
+          <w:szCs w:val="32"/>
+          <w:lang w:val="en-US"/>
+        </w:rPr>
+      </w:pPr>
+    </w:p>
+    <w:p>
+      <w:pPr>
+        <w:pStyle w:val="Lijstalinea"/>
+        <w:tabs>
+          <w:tab w:val="left" w:pos="2380"/>
+        </w:tabs>
+        <w:rPr>
+          <w:b/>
+          <w:bCs/>
+          <w:sz w:val="32"/>
+          <w:szCs w:val="32"/>
+          <w:lang w:val="en-US"/>
+        </w:rPr>
+      </w:pPr>
+      <w:r>
+        <w:rPr>
+          <w:b/>
+          <w:bCs/>
+          <w:sz w:val="32"/>
+          <w:szCs w:val="32"/>
+          <w:lang w:val="en-US"/>
+        </w:rPr>
+        <w:t>Dutch culture</w:t>
+      </w:r>
+      <w:r>
+        <w:rPr>
+          <w:b/>
+          <w:bCs/>
+          <w:sz w:val="32"/>
+          <w:szCs w:val="32"/>
+          <w:lang w:val="en-US"/>
+        </w:rPr>
+        <w:t>:</w:t>
+      </w:r>
+    </w:p>
+    <w:p>
+      <w:pPr>
+        <w:pStyle w:val="Lijstalinea"/>
+        <w:numPr>
+          <w:ilvl w:val="0"/>
+          <w:numId w:val="3"/>
+        </w:numPr>
+        <w:tabs>
+          <w:tab w:val="left" w:pos="2380"/>
+        </w:tabs>
+        <w:rPr>
+          <w:sz w:val="32"/>
+          <w:szCs w:val="32"/>
+          <w:lang w:val="en-US"/>
+        </w:rPr>
+      </w:pPr>
+      <w:r>
+        <w:rPr>
+          <w:sz w:val="32"/>
+          <w:szCs w:val="32"/>
+          <w:lang w:val="en-US"/>
+        </w:rPr>
+        <w:lastRenderedPageBreak/>
+        <w:t>04: Agree or Disagree?</w:t>
+      </w:r>
+    </w:p>
+    <w:p>
+      <w:pPr>
+        <w:tabs>
+          <w:tab w:val="left" w:pos="2380"/>
+        </w:tabs>
+        <w:rPr>
+          <w:sz w:val="32"/>
+          <w:szCs w:val="32"/>
+          <w:lang w:val="en-US"/>
+        </w:rPr>
+      </w:pPr>
+    </w:p>
+    <w:p>
+      <w:pPr>
+        <w:tabs>
+          <w:tab w:val="left" w:pos="2380"/>
+        </w:tabs>
+        <w:rPr>
+          <w:sz w:val="32"/>
+          <w:szCs w:val="32"/>
+          <w:lang w:val="en-US"/>
+        </w:rPr>
+      </w:pPr>
+      <w:r>
+        <w:rPr>
+          <w:sz w:val="32"/>
+          <w:szCs w:val="32"/>
+          <w:lang w:val="en-US"/>
+        </w:rPr>
+        <w:t xml:space="preserve">The video was about an interview with different people from different countries and they were all talked about the Dutch culture and how Dutch people are. For </w:t>
+      </w:r>
+      <w:proofErr w:type="gramStart"/>
+      <w:r>
+        <w:rPr>
+          <w:sz w:val="32"/>
+          <w:szCs w:val="32"/>
+          <w:lang w:val="en-US"/>
+        </w:rPr>
+        <w:t>example</w:t>
+      </w:r>
+      <w:proofErr w:type="gramEnd"/>
+      <w:r>
+        <w:rPr>
+          <w:sz w:val="32"/>
+          <w:szCs w:val="32"/>
+          <w:lang w:val="en-US"/>
+        </w:rPr>
+        <w:t xml:space="preserve"> Dutch people are directly and loud. And they are very open and very kind to each other. For me what </w:t>
+      </w:r>
+      <w:r>
+        <w:rPr>
+          <w:sz w:val="32"/>
+          <w:szCs w:val="32"/>
+          <w:lang w:val="en-US"/>
+        </w:rPr>
+        <w:t xml:space="preserve">typical Dutch is that there a lot of bikes everywhere literally every look at Amsterdam there are bikes everywhere and that is very typical Dutch for me. </w:t>
+      </w:r>
+    </w:p>
+    <w:p>
+      <w:pPr>
+        <w:pStyle w:val="Lijstalinea"/>
+        <w:tabs>
+          <w:tab w:val="left" w:pos="2380"/>
+        </w:tabs>
+        <w:rPr>
+          <w:sz w:val="32"/>
+          <w:szCs w:val="32"/>
+          <w:lang w:val="en-US"/>
+        </w:rPr>
+      </w:pPr>
+    </w:p>
+    <w:p>
+      <w:pPr>
+        <w:pStyle w:val="Lijstalinea"/>
+        <w:tabs>
+          <w:tab w:val="left" w:pos="2380"/>
+        </w:tabs>
+        <w:rPr>
+          <w:sz w:val="36"/>
+          <w:szCs w:val="36"/>
+          <w:lang w:val="en-US"/>
+        </w:rPr>
+      </w:pPr>
+    </w:p>
+    <w:p>
+      <w:pPr>
+        <w:tabs>
+          <w:tab w:val="left" w:pos="2380"/>
+        </w:tabs>
+        <w:rPr>
+          <w:sz w:val="36"/>
+          <w:szCs w:val="36"/>
+          <w:lang w:val="en-US"/>
+        </w:rPr>
+      </w:pPr>
+    </w:p>
+    <w:p>
+      <w:pPr>
+        <w:tabs>
+          <w:tab w:val="left" w:pos="2380"/>
+        </w:tabs>
+        <w:rPr>
+          <w:sz w:val="36"/>
+          <w:szCs w:val="36"/>
+          <w:lang w:val="en-US"/>
+        </w:rPr>
+      </w:pPr>
+    </w:p>
+    <w:p>
+      <w:pPr>
+        <w:tabs>
+          <w:tab w:val="left" w:pos="2380"/>
+        </w:tabs>
+        <w:rPr>
+          <w:sz w:val="36"/>
+          <w:szCs w:val="36"/>
+          <w:lang w:val="en-US"/>
+        </w:rPr>
+      </w:pPr>
+    </w:p>
+    <w:p>
+      <w:pPr>
+        <w:tabs>
+          <w:tab w:val="left" w:pos="2380"/>
+        </w:tabs>
+        <w:rPr>
+          <w:sz w:val="36"/>
+          <w:szCs w:val="36"/>
+          <w:lang w:val="en-US"/>
+        </w:rPr>
+      </w:pPr>
+    </w:p>
+    <w:p>
+      <w:pPr>
+        <w:pStyle w:val="Lijstalinea"/>
+        <w:tabs>
+          <w:tab w:val="left" w:pos="2380"/>
+        </w:tabs>
+        <w:ind w:left="360"/>
+        <w:rPr>
+          <w:sz w:val="36"/>
+          <w:szCs w:val="36"/>
+          <w:lang w:val="en-US"/>
+        </w:rPr>
+      </w:pPr>
     </w:p>
     <w:sectPr>
       <w:pgSz w:w="11900" w:h="16840"/>
@@ -3026,9 +4570,9 @@
     </w:lvl>
   </w:abstractNum>
   <w:abstractNum w:abstractNumId="2" w15:restartNumberingAfterBreak="0">
-    <w:nsid w:val="61733C94"/>
+    <w:nsid w:val="522F1A79"/>
     <w:multiLevelType w:val="hybridMultilevel"/>
-    <w:tmpl w:val="81B227E8"/>
+    <w:tmpl w:val="97D2CB26"/>
     <w:lvl w:ilvl="0" w:tplc="0413000F">
       <w:start w:val="1"/>
       <w:numFmt w:val="decimal"/>
@@ -3114,14 +4658,106 @@
       </w:pPr>
     </w:lvl>
   </w:abstractNum>
+  <w:abstractNum w:abstractNumId="3" w15:restartNumberingAfterBreak="0">
+    <w:nsid w:val="61733C94"/>
+    <w:multiLevelType w:val="hybridMultilevel"/>
+    <w:tmpl w:val="81B227E8"/>
+    <w:lvl w:ilvl="0" w:tplc="0413000F">
+      <w:start w:val="1"/>
+      <w:numFmt w:val="decimal"/>
+      <w:lvlText w:val="%1."/>
+      <w:lvlJc w:val="left"/>
+      <w:pPr>
+        <w:ind w:left="720" w:hanging="360"/>
+      </w:pPr>
+      <w:rPr>
+        <w:rFonts w:hint="default"/>
+      </w:rPr>
+    </w:lvl>
+    <w:lvl w:ilvl="1" w:tplc="04130019" w:tentative="1">
+      <w:start w:val="1"/>
+      <w:numFmt w:val="lowerLetter"/>
+      <w:lvlText w:val="%2."/>
+      <w:lvlJc w:val="left"/>
+      <w:pPr>
+        <w:ind w:left="1440" w:hanging="360"/>
+      </w:pPr>
+    </w:lvl>
+    <w:lvl w:ilvl="2" w:tplc="0413001B" w:tentative="1">
+      <w:start w:val="1"/>
+      <w:numFmt w:val="lowerRoman"/>
+      <w:lvlText w:val="%3."/>
+      <w:lvlJc w:val="right"/>
+      <w:pPr>
+        <w:ind w:left="2160" w:hanging="180"/>
+      </w:pPr>
+    </w:lvl>
+    <w:lvl w:ilvl="3" w:tplc="0413000F" w:tentative="1">
+      <w:start w:val="1"/>
+      <w:numFmt w:val="decimal"/>
+      <w:lvlText w:val="%4."/>
+      <w:lvlJc w:val="left"/>
+      <w:pPr>
+        <w:ind w:left="2880" w:hanging="360"/>
+      </w:pPr>
+    </w:lvl>
+    <w:lvl w:ilvl="4" w:tplc="04130019" w:tentative="1">
+      <w:start w:val="1"/>
+      <w:numFmt w:val="lowerLetter"/>
+      <w:lvlText w:val="%5."/>
+      <w:lvlJc w:val="left"/>
+      <w:pPr>
+        <w:ind w:left="3600" w:hanging="360"/>
+      </w:pPr>
+    </w:lvl>
+    <w:lvl w:ilvl="5" w:tplc="0413001B" w:tentative="1">
+      <w:start w:val="1"/>
+      <w:numFmt w:val="lowerRoman"/>
+      <w:lvlText w:val="%6."/>
+      <w:lvlJc w:val="right"/>
+      <w:pPr>
+        <w:ind w:left="4320" w:hanging="180"/>
+      </w:pPr>
+    </w:lvl>
+    <w:lvl w:ilvl="6" w:tplc="0413000F" w:tentative="1">
+      <w:start w:val="1"/>
+      <w:numFmt w:val="decimal"/>
+      <w:lvlText w:val="%7."/>
+      <w:lvlJc w:val="left"/>
+      <w:pPr>
+        <w:ind w:left="5040" w:hanging="360"/>
+      </w:pPr>
+    </w:lvl>
+    <w:lvl w:ilvl="7" w:tplc="04130019" w:tentative="1">
+      <w:start w:val="1"/>
+      <w:numFmt w:val="lowerLetter"/>
+      <w:lvlText w:val="%8."/>
+      <w:lvlJc w:val="left"/>
+      <w:pPr>
+        <w:ind w:left="5760" w:hanging="360"/>
+      </w:pPr>
+    </w:lvl>
+    <w:lvl w:ilvl="8" w:tplc="0413001B" w:tentative="1">
+      <w:start w:val="1"/>
+      <w:numFmt w:val="lowerRoman"/>
+      <w:lvlText w:val="%9."/>
+      <w:lvlJc w:val="right"/>
+      <w:pPr>
+        <w:ind w:left="6480" w:hanging="180"/>
+      </w:pPr>
+    </w:lvl>
+  </w:abstractNum>
   <w:num w:numId="1">
     <w:abstractNumId w:val="1"/>
   </w:num>
   <w:num w:numId="2">
-    <w:abstractNumId w:val="2"/>
+    <w:abstractNumId w:val="3"/>
   </w:num>
   <w:num w:numId="3">
     <w:abstractNumId w:val="0"/>
+  </w:num>
+  <w:num w:numId="4">
+    <w:abstractNumId w:val="2"/>
   </w:num>
 </w:numbering>
 </file>
@@ -3584,6 +5220,45 @@
       <w:iCs/>
     </w:rPr>
   </w:style>
+  <w:style w:type="table" w:styleId="Tabelraster">
+    <w:name w:val="Table Grid"/>
+    <w:basedOn w:val="Standaardtabel"/>
+    <w:uiPriority w:val="39"/>
+    <w:rsid w:val="000F27DA"/>
+    <w:tblPr>
+      <w:tblBorders>
+        <w:top w:val="single" w:sz="4" w:space="0" w:color="auto"/>
+        <w:left w:val="single" w:sz="4" w:space="0" w:color="auto"/>
+        <w:bottom w:val="single" w:sz="4" w:space="0" w:color="auto"/>
+        <w:right w:val="single" w:sz="4" w:space="0" w:color="auto"/>
+        <w:insideH w:val="single" w:sz="4" w:space="0" w:color="auto"/>
+        <w:insideV w:val="single" w:sz="4" w:space="0" w:color="auto"/>
+      </w:tblBorders>
+    </w:tblPr>
+  </w:style>
+  <w:style w:type="character" w:styleId="Hyperlink">
+    <w:name w:val="Hyperlink"/>
+    <w:basedOn w:val="Standaardalinea-lettertype"/>
+    <w:uiPriority w:val="99"/>
+    <w:unhideWhenUsed/>
+    <w:rsid w:val="00D86781"/>
+    <w:rPr>
+      <w:color w:val="0563C1" w:themeColor="hyperlink"/>
+      <w:u w:val="single"/>
+    </w:rPr>
+  </w:style>
+  <w:style w:type="character" w:styleId="Onopgelostemelding">
+    <w:name w:val="Unresolved Mention"/>
+    <w:basedOn w:val="Standaardalinea-lettertype"/>
+    <w:uiPriority w:val="99"/>
+    <w:semiHidden/>
+    <w:unhideWhenUsed/>
+    <w:rsid w:val="00D86781"/>
+    <w:rPr>
+      <w:color w:val="605E5C"/>
+      <w:shd w:val="clear" w:color="auto" w:fill="E1DFDD"/>
+    </w:rPr>
+  </w:style>
 </w:styles>
 </file>
 

</xml_diff>

<commit_message>
De portfolio netjes gestyled en een inhoudsopgave toegevoegd.
Heb de portfolio gestyled en een inhoudsopgave toegevoegd zodat het er beter uit ziet.
</commit_message>
<xml_diff>
--- a/Alle AVO vakken /Engels /Portfolio /Engels P2_LPIAO20A4/PortfolioT2 .docx
+++ b/Alle AVO vakken /Engels /Portfolio /Engels P2_LPIAO20A4/PortfolioT2 .docx
@@ -2,6 +2,9 @@
 <file path=word/document.xml><?xml version="1.0" encoding="utf-8"?>
 <w:document xmlns:wpc="http://schemas.microsoft.com/office/word/2010/wordprocessingCanvas" xmlns:cx="http://schemas.microsoft.com/office/drawing/2014/chartex" xmlns:cx1="http://schemas.microsoft.com/office/drawing/2015/9/8/chartex" xmlns:cx2="http://schemas.microsoft.com/office/drawing/2015/10/21/chartex" xmlns:cx3="http://schemas.microsoft.com/office/drawing/2016/5/9/chartex" xmlns:cx4="http://schemas.microsoft.com/office/drawing/2016/5/10/chartex" xmlns:cx5="http://schemas.microsoft.com/office/drawing/2016/5/11/chartex" xmlns:cx6="http://schemas.microsoft.com/office/drawing/2016/5/12/chartex" xmlns:cx7="http://schemas.microsoft.com/office/drawing/2016/5/13/chartex" xmlns:cx8="http://schemas.microsoft.com/office/drawing/2016/5/14/chartex" xmlns:mc="http://schemas.openxmlformats.org/markup-compatibility/2006" xmlns:aink="http://schemas.microsoft.com/office/drawing/2016/ink" xmlns:am3d="http://schemas.microsoft.com/office/drawing/2017/model3d" xmlns:o="urn:schemas-microsoft-com:office:office" xmlns:r="http://schemas.openxmlformats.org/officeDocument/2006/relationships" xmlns:m="http://schemas.openxmlformats.org/officeDocument/2006/math" xmlns:v="urn:schemas-microsoft-com:vml" xmlns:wp14="http://schemas.microsoft.com/office/word/2010/wordprocessingDrawing" xmlns:wp="http://schemas.openxmlformats.org/drawingml/2006/wordprocessingDrawing" xmlns:w10="urn:schemas-microsoft-com:office:word" xmlns:w="http://schemas.openxmlformats.org/wordprocessingml/2006/main" xmlns:w14="http://schemas.microsoft.com/office/word/2010/wordml" xmlns:w15="http://schemas.microsoft.com/office/word/2012/wordml" xmlns:w16cex="http://schemas.microsoft.com/office/word/2018/wordml/cex" xmlns:w16cid="http://schemas.microsoft.com/office/word/2016/wordml/cid" xmlns:w16="http://schemas.microsoft.com/office/word/2018/wordml" xmlns:w16se="http://schemas.microsoft.com/office/word/2015/wordml/symex" xmlns:wpg="http://schemas.microsoft.com/office/word/2010/wordprocessingGroup" xmlns:wpi="http://schemas.microsoft.com/office/word/2010/wordprocessingInk" xmlns:wne="http://schemas.microsoft.com/office/word/2006/wordml" xmlns:wps="http://schemas.microsoft.com/office/word/2010/wordprocessingShape" mc:Ignorable="w14 w15 w16se w16cid w16 w16cex wp14">
   <w:body>
+    <w:p/>
+    <w:p/>
+    <w:p/>
     <w:p>
       <w:r>
         <w:rPr>
@@ -10,15 +13,15 @@
         <mc:AlternateContent>
           <mc:Choice Requires="wps">
             <w:drawing>
-              <wp:anchor distT="0" distB="0" distL="114300" distR="114300" simplePos="0" relativeHeight="251659264" behindDoc="0" locked="0" layoutInCell="1" allowOverlap="1" wp14:anchorId="1A1EB8DB" wp14:editId="3147AC67">
+              <wp:anchor distT="0" distB="0" distL="114300" distR="114300" simplePos="0" relativeHeight="251659264" behindDoc="0" locked="0" layoutInCell="1" allowOverlap="1" wp14:anchorId="1A1EB8DB" wp14:editId="78D0F743">
                 <wp:simplePos x="0" y="0"/>
                 <wp:positionH relativeFrom="column">
-                  <wp:posOffset>789305</wp:posOffset>
+                  <wp:posOffset>-213995</wp:posOffset>
                 </wp:positionH>
                 <wp:positionV relativeFrom="paragraph">
-                  <wp:posOffset>-86995</wp:posOffset>
+                  <wp:posOffset>205740</wp:posOffset>
                 </wp:positionV>
-                <wp:extent cx="5270500" cy="3441700"/>
+                <wp:extent cx="6299200" cy="3441700"/>
                 <wp:effectExtent l="0" t="0" r="0" b="0"/>
                 <wp:wrapNone/>
                 <wp:docPr id="1" name="Tekstvak 1"/>
@@ -30,7 +33,7 @@
                       <wps:spPr>
                         <a:xfrm>
                           <a:off x="0" y="0"/>
-                          <a:ext cx="5270500" cy="3441700"/>
+                          <a:ext cx="6299200" cy="3441700"/>
                         </a:xfrm>
                         <a:prstGeom prst="rect">
                           <a:avLst/>
@@ -81,6 +84,7 @@
                           </w:p>
                           <w:p>
                             <w:pPr>
+                              <w:ind w:left="708" w:firstLine="708"/>
                               <w:rPr>
                                 <w:color w:val="4472C4" w:themeColor="accent1"/>
                                 <w:sz w:val="72"/>
@@ -160,7 +164,7 @@
                 <v:stroke joinstyle="miter"/>
                 <v:path gradientshapeok="t" o:connecttype="rect"/>
               </v:shapetype>
-              <v:shape id="Tekstvak 1" o:spid="_x0000_s1026" type="#_x0000_t202" style="position:absolute;margin-left:62.15pt;margin-top:-6.85pt;width:415pt;height:271pt;z-index:251659264;visibility:visible;mso-wrap-style:square;mso-width-percent:0;mso-height-percent:0;mso-wrap-distance-left:9pt;mso-wrap-distance-top:0;mso-wrap-distance-right:9pt;mso-wrap-distance-bottom:0;mso-position-horizontal:absolute;mso-position-horizontal-relative:text;mso-position-vertical:absolute;mso-position-vertical-relative:text;mso-width-percent:0;mso-height-percent:0;mso-width-relative:margin;mso-height-relative:margin;v-text-anchor:top" o:gfxdata="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" filled="f" stroked="f">
+              <v:shape id="Tekstvak 1" o:spid="_x0000_s1026" type="#_x0000_t202" style="position:absolute;margin-left:-16.85pt;margin-top:16.2pt;width:496pt;height:271pt;z-index:251659264;visibility:visible;mso-wrap-style:square;mso-width-percent:0;mso-height-percent:0;mso-wrap-distance-left:9pt;mso-wrap-distance-top:0;mso-wrap-distance-right:9pt;mso-wrap-distance-bottom:0;mso-position-horizontal:absolute;mso-position-horizontal-relative:text;mso-position-vertical:absolute;mso-position-vertical-relative:text;mso-width-percent:0;mso-height-percent:0;mso-width-relative:margin;mso-height-relative:margin;v-text-anchor:top" o:gfxdata="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" filled="f" stroked="f">
                 <v:textbox>
                   <w:txbxContent>
                     <w:p>
@@ -202,6 +206,7 @@
                     </w:p>
                     <w:p>
                       <w:pPr>
+                        <w:ind w:left="708" w:firstLine="708"/>
                         <w:rPr>
                           <w:color w:val="4472C4" w:themeColor="accent1"/>
                           <w:sz w:val="72"/>
@@ -285,9 +290,14 @@
     <w:p/>
     <w:p/>
     <w:p/>
-    <w:p>
-      <w:pPr>
-        <w:rPr>
+    <w:p/>
+    <w:p/>
+    <w:p/>
+    <w:p>
+      <w:pPr>
+        <w:rPr>
+          <w:b/>
+          <w:bCs/>
           <w:color w:val="000000" w:themeColor="text1"/>
           <w:sz w:val="36"/>
           <w:szCs w:val="36"/>
@@ -340,11 +350,12 @@
             <w14:round/>
           </w14:textOutline>
         </w:rPr>
-        <w:t xml:space="preserve"> Jason </w:t>
-      </w:r>
-      <w:proofErr w:type="spellStart"/>
-      <w:r>
-        <w:rPr>
+        <w:t xml:space="preserve"> </w:t>
+      </w:r>
+      <w:r>
+        <w:rPr>
+          <w:b/>
+          <w:bCs/>
           <w:color w:val="000000" w:themeColor="text1"/>
           <w:sz w:val="36"/>
           <w:szCs w:val="36"/>
@@ -360,11 +371,13 @@
             <w14:round/>
           </w14:textOutline>
         </w:rPr>
-        <w:t>Ronoastro</w:t>
-      </w:r>
-      <w:proofErr w:type="spellEnd"/>
-      <w:r>
-        <w:rPr>
+        <w:t xml:space="preserve">Jason </w:t>
+      </w:r>
+      <w:proofErr w:type="spellStart"/>
+      <w:r>
+        <w:rPr>
+          <w:b/>
+          <w:bCs/>
           <w:color w:val="000000" w:themeColor="text1"/>
           <w:sz w:val="36"/>
           <w:szCs w:val="36"/>
@@ -380,12 +393,13 @@
             <w14:round/>
           </w14:textOutline>
         </w:rPr>
-        <w:t>.</w:t>
-      </w:r>
-    </w:p>
-    <w:p>
-      <w:pPr>
-        <w:rPr>
+        <w:t>Ronoastro</w:t>
+      </w:r>
+      <w:proofErr w:type="spellEnd"/>
+      <w:r>
+        <w:rPr>
+          <w:b/>
+          <w:bCs/>
           <w:color w:val="000000" w:themeColor="text1"/>
           <w:sz w:val="36"/>
           <w:szCs w:val="36"/>
@@ -401,8 +415,11 @@
             <w14:round/>
           </w14:textOutline>
         </w:rPr>
-      </w:pPr>
-      <w:r>
+        <w:t>.</w:t>
+      </w:r>
+    </w:p>
+    <w:p>
+      <w:pPr>
         <w:rPr>
           <w:color w:val="000000" w:themeColor="text1"/>
           <w:sz w:val="36"/>
@@ -419,8 +436,7 @@
             <w14:round/>
           </w14:textOutline>
         </w:rPr>
-        <w:t>Group: LPIAO20A4</w:t>
-      </w:r>
+      </w:pPr>
       <w:r>
         <w:rPr>
           <w:color w:val="000000" w:themeColor="text1"/>
@@ -438,12 +454,12 @@
             <w14:round/>
           </w14:textOutline>
         </w:rPr>
-        <w:t>.</w:t>
-      </w:r>
-    </w:p>
-    <w:p>
-      <w:pPr>
-        <w:rPr>
+        <w:t xml:space="preserve">Group: </w:t>
+      </w:r>
+      <w:r>
+        <w:rPr>
+          <w:b/>
+          <w:bCs/>
           <w:color w:val="000000" w:themeColor="text1"/>
           <w:sz w:val="36"/>
           <w:szCs w:val="36"/>
@@ -459,9 +475,12 @@
             <w14:round/>
           </w14:textOutline>
         </w:rPr>
-      </w:pPr>
-      <w:r>
-        <w:rPr>
+        <w:t>LPIAO20A4</w:t>
+      </w:r>
+      <w:r>
+        <w:rPr>
+          <w:b/>
+          <w:bCs/>
           <w:color w:val="000000" w:themeColor="text1"/>
           <w:sz w:val="36"/>
           <w:szCs w:val="36"/>
@@ -477,10 +496,14 @@
             <w14:round/>
           </w14:textOutline>
         </w:rPr>
-        <w:t>Date: 9/12/2020</w:t>
-      </w:r>
-      <w:r>
-        <w:rPr>
+        <w:t>.</w:t>
+      </w:r>
+    </w:p>
+    <w:p>
+      <w:pPr>
+        <w:rPr>
+          <w:b/>
+          <w:bCs/>
           <w:color w:val="000000" w:themeColor="text1"/>
           <w:sz w:val="36"/>
           <w:szCs w:val="36"/>
@@ -496,11 +519,8 @@
             <w14:round/>
           </w14:textOutline>
         </w:rPr>
-        <w:t>.</w:t>
-      </w:r>
-    </w:p>
-    <w:p>
-      <w:pPr>
+      </w:pPr>
+      <w:r>
         <w:rPr>
           <w:color w:val="000000" w:themeColor="text1"/>
           <w:sz w:val="36"/>
@@ -517,9 +537,12 @@
             <w14:round/>
           </w14:textOutline>
         </w:rPr>
-      </w:pPr>
-      <w:r>
-        <w:rPr>
+        <w:t xml:space="preserve">Date: </w:t>
+      </w:r>
+      <w:r>
+        <w:rPr>
+          <w:b/>
+          <w:bCs/>
           <w:color w:val="000000" w:themeColor="text1"/>
           <w:sz w:val="36"/>
           <w:szCs w:val="36"/>
@@ -535,10 +558,12 @@
             <w14:round/>
           </w14:textOutline>
         </w:rPr>
-        <w:t xml:space="preserve">Expire date: </w:t>
-      </w:r>
-      <w:r>
-        <w:rPr>
+        <w:t>9</w:t>
+      </w:r>
+      <w:r>
+        <w:rPr>
+          <w:b/>
+          <w:bCs/>
           <w:color w:val="000000" w:themeColor="text1"/>
           <w:sz w:val="36"/>
           <w:szCs w:val="36"/>
@@ -554,10 +579,12 @@
             <w14:round/>
           </w14:textOutline>
         </w:rPr>
-        <w:t>3</w:t>
-      </w:r>
-      <w:r>
-        <w:rPr>
+        <w:t>-</w:t>
+      </w:r>
+      <w:r>
+        <w:rPr>
+          <w:b/>
+          <w:bCs/>
           <w:color w:val="000000" w:themeColor="text1"/>
           <w:sz w:val="36"/>
           <w:szCs w:val="36"/>
@@ -573,10 +600,12 @@
             <w14:round/>
           </w14:textOutline>
         </w:rPr>
-        <w:t>1</w:t>
-      </w:r>
-      <w:r>
-        <w:rPr>
+        <w:t>12</w:t>
+      </w:r>
+      <w:r>
+        <w:rPr>
+          <w:b/>
+          <w:bCs/>
           <w:color w:val="000000" w:themeColor="text1"/>
           <w:sz w:val="36"/>
           <w:szCs w:val="36"/>
@@ -592,6 +621,152 @@
             <w14:round/>
           </w14:textOutline>
         </w:rPr>
+        <w:t>-</w:t>
+      </w:r>
+      <w:r>
+        <w:rPr>
+          <w:b/>
+          <w:bCs/>
+          <w:color w:val="000000" w:themeColor="text1"/>
+          <w:sz w:val="36"/>
+          <w:szCs w:val="36"/>
+          <w:lang w:val="en-US"/>
+          <w14:shadow w14:blurRad="38100" w14:dist="19050" w14:dir="2700000" w14:sx="100000" w14:sy="100000" w14:kx="0" w14:ky="0" w14:algn="tl">
+            <w14:schemeClr w14:val="dk1">
+              <w14:alpha w14:val="60000"/>
+            </w14:schemeClr>
+          </w14:shadow>
+          <w14:textOutline w14:w="0" w14:cap="flat" w14:cmpd="sng" w14:algn="ctr">
+            <w14:noFill/>
+            <w14:prstDash w14:val="solid"/>
+            <w14:round/>
+          </w14:textOutline>
+        </w:rPr>
+        <w:t>2020</w:t>
+      </w:r>
+      <w:r>
+        <w:rPr>
+          <w:b/>
+          <w:bCs/>
+          <w:color w:val="000000" w:themeColor="text1"/>
+          <w:sz w:val="36"/>
+          <w:szCs w:val="36"/>
+          <w:lang w:val="en-US"/>
+          <w14:shadow w14:blurRad="38100" w14:dist="19050" w14:dir="2700000" w14:sx="100000" w14:sy="100000" w14:kx="0" w14:ky="0" w14:algn="tl">
+            <w14:schemeClr w14:val="dk1">
+              <w14:alpha w14:val="60000"/>
+            </w14:schemeClr>
+          </w14:shadow>
+          <w14:textOutline w14:w="0" w14:cap="flat" w14:cmpd="sng" w14:algn="ctr">
+            <w14:noFill/>
+            <w14:prstDash w14:val="solid"/>
+            <w14:round/>
+          </w14:textOutline>
+        </w:rPr>
+        <w:t>.</w:t>
+      </w:r>
+    </w:p>
+    <w:p>
+      <w:pPr>
+        <w:rPr>
+          <w:b/>
+          <w:bCs/>
+          <w:color w:val="000000" w:themeColor="text1"/>
+          <w:sz w:val="36"/>
+          <w:szCs w:val="36"/>
+          <w:lang w:val="en-US"/>
+          <w14:shadow w14:blurRad="38100" w14:dist="19050" w14:dir="2700000" w14:sx="100000" w14:sy="100000" w14:kx="0" w14:ky="0" w14:algn="tl">
+            <w14:schemeClr w14:val="dk1">
+              <w14:alpha w14:val="60000"/>
+            </w14:schemeClr>
+          </w14:shadow>
+          <w14:textOutline w14:w="0" w14:cap="flat" w14:cmpd="sng" w14:algn="ctr">
+            <w14:noFill/>
+            <w14:prstDash w14:val="solid"/>
+            <w14:round/>
+          </w14:textOutline>
+        </w:rPr>
+      </w:pPr>
+      <w:r>
+        <w:rPr>
+          <w:color w:val="000000" w:themeColor="text1"/>
+          <w:sz w:val="36"/>
+          <w:szCs w:val="36"/>
+          <w:lang w:val="en-US"/>
+          <w14:shadow w14:blurRad="38100" w14:dist="19050" w14:dir="2700000" w14:sx="100000" w14:sy="100000" w14:kx="0" w14:ky="0" w14:algn="tl">
+            <w14:schemeClr w14:val="dk1">
+              <w14:alpha w14:val="60000"/>
+            </w14:schemeClr>
+          </w14:shadow>
+          <w14:textOutline w14:w="0" w14:cap="flat" w14:cmpd="sng" w14:algn="ctr">
+            <w14:noFill/>
+            <w14:prstDash w14:val="solid"/>
+            <w14:round/>
+          </w14:textOutline>
+        </w:rPr>
+        <w:t xml:space="preserve">Expire date: </w:t>
+      </w:r>
+      <w:r>
+        <w:rPr>
+          <w:b/>
+          <w:bCs/>
+          <w:color w:val="000000" w:themeColor="text1"/>
+          <w:sz w:val="36"/>
+          <w:szCs w:val="36"/>
+          <w:lang w:val="en-US"/>
+          <w14:shadow w14:blurRad="38100" w14:dist="19050" w14:dir="2700000" w14:sx="100000" w14:sy="100000" w14:kx="0" w14:ky="0" w14:algn="tl">
+            <w14:schemeClr w14:val="dk1">
+              <w14:alpha w14:val="60000"/>
+            </w14:schemeClr>
+          </w14:shadow>
+          <w14:textOutline w14:w="0" w14:cap="flat" w14:cmpd="sng" w14:algn="ctr">
+            <w14:noFill/>
+            <w14:prstDash w14:val="solid"/>
+            <w14:round/>
+          </w14:textOutline>
+        </w:rPr>
+        <w:t>3</w:t>
+      </w:r>
+      <w:r>
+        <w:rPr>
+          <w:b/>
+          <w:bCs/>
+          <w:color w:val="000000" w:themeColor="text1"/>
+          <w:sz w:val="36"/>
+          <w:szCs w:val="36"/>
+          <w:lang w:val="en-US"/>
+          <w14:shadow w14:blurRad="38100" w14:dist="19050" w14:dir="2700000" w14:sx="100000" w14:sy="100000" w14:kx="0" w14:ky="0" w14:algn="tl">
+            <w14:schemeClr w14:val="dk1">
+              <w14:alpha w14:val="60000"/>
+            </w14:schemeClr>
+          </w14:shadow>
+          <w14:textOutline w14:w="0" w14:cap="flat" w14:cmpd="sng" w14:algn="ctr">
+            <w14:noFill/>
+            <w14:prstDash w14:val="solid"/>
+            <w14:round/>
+          </w14:textOutline>
+        </w:rPr>
+        <w:t>1</w:t>
+      </w:r>
+      <w:r>
+        <w:rPr>
+          <w:b/>
+          <w:bCs/>
+          <w:color w:val="000000" w:themeColor="text1"/>
+          <w:sz w:val="36"/>
+          <w:szCs w:val="36"/>
+          <w:lang w:val="en-US"/>
+          <w14:shadow w14:blurRad="38100" w14:dist="19050" w14:dir="2700000" w14:sx="100000" w14:sy="100000" w14:kx="0" w14:ky="0" w14:algn="tl">
+            <w14:schemeClr w14:val="dk1">
+              <w14:alpha w14:val="60000"/>
+            </w14:schemeClr>
+          </w14:shadow>
+          <w14:textOutline w14:w="0" w14:cap="flat" w14:cmpd="sng" w14:algn="ctr">
+            <w14:noFill/>
+            <w14:prstDash w14:val="solid"/>
+            <w14:round/>
+          </w14:textOutline>
+        </w:rPr>
         <w:t>-01-2021.</w:t>
       </w:r>
     </w:p>
@@ -667,62 +842,443 @@
     </w:p>
     <w:p>
       <w:pPr>
-        <w:rPr>
-          <w:lang w:val="en-US"/>
-        </w:rPr>
-      </w:pPr>
-    </w:p>
-    <w:p>
-      <w:pPr>
-        <w:rPr>
-          <w:lang w:val="en-US"/>
-        </w:rPr>
-      </w:pPr>
-    </w:p>
-    <w:p>
-      <w:pPr>
-        <w:rPr>
-          <w:lang w:val="en-US"/>
-        </w:rPr>
-      </w:pPr>
-    </w:p>
-    <w:p>
-      <w:pPr>
-        <w:rPr>
-          <w:lang w:val="en-US"/>
-        </w:rPr>
-      </w:pPr>
-    </w:p>
-    <w:p>
-      <w:pPr>
-        <w:rPr>
-          <w:lang w:val="en-US"/>
-        </w:rPr>
-      </w:pPr>
-    </w:p>
-    <w:p>
-      <w:pPr>
-        <w:rPr>
-          <w:lang w:val="en-US"/>
-        </w:rPr>
-      </w:pPr>
-    </w:p>
-    <w:p>
-      <w:pPr>
-        <w:rPr>
-          <w:lang w:val="en-US"/>
-        </w:rPr>
-      </w:pPr>
-    </w:p>
-    <w:p>
-      <w:pPr>
-        <w:rPr>
-          <w:lang w:val="en-US"/>
-        </w:rPr>
-      </w:pPr>
-    </w:p>
-    <w:p>
-      <w:pPr>
+        <w:suppressLineNumbers/>
+        <w:rPr>
+          <w:lang w:val="en-US"/>
+        </w:rPr>
+        <w:sectPr>
+          <w:footerReference w:type="even" r:id="rId8"/>
+          <w:footerReference w:type="default" r:id="rId9"/>
+          <w:pgSz w:w="11900" w:h="16840"/>
+          <w:pgMar w:top="1418" w:right="1418" w:bottom="1418" w:left="1418" w:header="709" w:footer="709" w:gutter="0"/>
+          <w:cols w:space="708"/>
+          <w:docGrid w:linePitch="360"/>
+        </w:sectPr>
+      </w:pPr>
+    </w:p>
+    <w:tbl>
+      <w:tblPr>
+        <w:tblStyle w:val="Tabelraster"/>
+        <w:tblpPr w:leftFromText="141" w:rightFromText="141" w:horzAnchor="margin" w:tblpXSpec="center" w:tblpY="2180"/>
+        <w:tblW w:w="10510" w:type="dxa"/>
+        <w:tblLook w:val="04A0" w:firstRow="1" w:lastRow="0" w:firstColumn="1" w:lastColumn="0" w:noHBand="0" w:noVBand="1"/>
+      </w:tblPr>
+      <w:tblGrid>
+        <w:gridCol w:w="5255"/>
+        <w:gridCol w:w="5255"/>
+      </w:tblGrid>
+      <w:tr>
+        <w:trPr>
+          <w:trHeight w:val="1636"/>
+        </w:trPr>
+        <w:tc>
+          <w:tcPr>
+            <w:tcW w:w="5255" w:type="dxa"/>
+          </w:tcPr>
+          <w:p>
+            <w:pPr>
+              <w:pStyle w:val="Lijstalinea"/>
+              <w:suppressLineNumbers/>
+              <w:rPr>
+                <w:b/>
+                <w:bCs/>
+                <w:sz w:val="40"/>
+                <w:szCs w:val="40"/>
+                <w:lang w:val="en-US"/>
+              </w:rPr>
+            </w:pPr>
+          </w:p>
+          <w:p>
+            <w:pPr>
+              <w:pStyle w:val="Lijstalinea"/>
+              <w:numPr>
+                <w:ilvl w:val="0"/>
+                <w:numId w:val="7"/>
+              </w:numPr>
+              <w:suppressLineNumbers/>
+              <w:rPr>
+                <w:b/>
+                <w:bCs/>
+                <w:sz w:val="40"/>
+                <w:szCs w:val="40"/>
+                <w:lang w:val="en-US"/>
+              </w:rPr>
+            </w:pPr>
+            <w:r>
+              <w:rPr>
+                <w:b/>
+                <w:bCs/>
+                <w:sz w:val="40"/>
+                <w:szCs w:val="40"/>
+                <w:lang w:val="en-US"/>
+              </w:rPr>
+              <w:t>My study.</w:t>
+            </w:r>
+          </w:p>
+        </w:tc>
+        <w:tc>
+          <w:tcPr>
+            <w:tcW w:w="5255" w:type="dxa"/>
+          </w:tcPr>
+          <w:p>
+            <w:pPr>
+              <w:suppressLineNumbers/>
+              <w:rPr>
+                <w:color w:val="FF0000"/>
+                <w:sz w:val="40"/>
+                <w:szCs w:val="40"/>
+                <w:u w:val="single"/>
+                <w:lang w:val="en-US"/>
+              </w:rPr>
+            </w:pPr>
+          </w:p>
+          <w:p>
+            <w:pPr>
+              <w:suppressLineNumbers/>
+              <w:rPr>
+                <w:color w:val="FF0000"/>
+                <w:sz w:val="40"/>
+                <w:szCs w:val="40"/>
+                <w:u w:val="single"/>
+                <w:lang w:val="en-US"/>
+              </w:rPr>
+            </w:pPr>
+            <w:r>
+              <w:rPr>
+                <w:color w:val="FF0000"/>
+                <w:sz w:val="40"/>
+                <w:szCs w:val="40"/>
+                <w:u w:val="single"/>
+                <w:lang w:val="en-US"/>
+              </w:rPr>
+              <w:t>Page 3</w:t>
+            </w:r>
+          </w:p>
+        </w:tc>
+      </w:tr>
+      <w:tr>
+        <w:trPr>
+          <w:trHeight w:val="1636"/>
+        </w:trPr>
+        <w:tc>
+          <w:tcPr>
+            <w:tcW w:w="5255" w:type="dxa"/>
+          </w:tcPr>
+          <w:p>
+            <w:pPr>
+              <w:pStyle w:val="Lijstalinea"/>
+              <w:suppressLineNumbers/>
+              <w:rPr>
+                <w:b/>
+                <w:bCs/>
+                <w:sz w:val="40"/>
+                <w:szCs w:val="40"/>
+                <w:lang w:val="en-US"/>
+              </w:rPr>
+            </w:pPr>
+          </w:p>
+          <w:p>
+            <w:pPr>
+              <w:pStyle w:val="Lijstalinea"/>
+              <w:numPr>
+                <w:ilvl w:val="0"/>
+                <w:numId w:val="7"/>
+              </w:numPr>
+              <w:suppressLineNumbers/>
+              <w:rPr>
+                <w:b/>
+                <w:bCs/>
+                <w:sz w:val="40"/>
+                <w:szCs w:val="40"/>
+                <w:lang w:val="en-US"/>
+              </w:rPr>
+            </w:pPr>
+            <w:r>
+              <w:rPr>
+                <w:b/>
+                <w:bCs/>
+                <w:sz w:val="40"/>
+                <w:szCs w:val="40"/>
+                <w:lang w:val="en-US"/>
+              </w:rPr>
+              <w:t>Study abroad.</w:t>
+            </w:r>
+          </w:p>
+        </w:tc>
+        <w:tc>
+          <w:tcPr>
+            <w:tcW w:w="5255" w:type="dxa"/>
+          </w:tcPr>
+          <w:p>
+            <w:pPr>
+              <w:suppressLineNumbers/>
+              <w:rPr>
+                <w:color w:val="FF0000"/>
+                <w:sz w:val="40"/>
+                <w:szCs w:val="40"/>
+                <w:u w:val="single"/>
+                <w:lang w:val="en-US"/>
+              </w:rPr>
+            </w:pPr>
+          </w:p>
+          <w:p>
+            <w:pPr>
+              <w:suppressLineNumbers/>
+              <w:rPr>
+                <w:color w:val="FF0000"/>
+                <w:sz w:val="40"/>
+                <w:szCs w:val="40"/>
+                <w:u w:val="single"/>
+                <w:lang w:val="en-US"/>
+              </w:rPr>
+            </w:pPr>
+            <w:r>
+              <w:rPr>
+                <w:color w:val="FF0000"/>
+                <w:sz w:val="40"/>
+                <w:szCs w:val="40"/>
+                <w:u w:val="single"/>
+                <w:lang w:val="en-US"/>
+              </w:rPr>
+              <w:t xml:space="preserve">Page </w:t>
+            </w:r>
+            <w:r>
+              <w:rPr>
+                <w:color w:val="FF0000"/>
+                <w:sz w:val="40"/>
+                <w:szCs w:val="40"/>
+                <w:u w:val="single"/>
+                <w:lang w:val="en-US"/>
+              </w:rPr>
+              <w:t>4</w:t>
+            </w:r>
+          </w:p>
+        </w:tc>
+      </w:tr>
+      <w:tr>
+        <w:trPr>
+          <w:trHeight w:val="1636"/>
+        </w:trPr>
+        <w:tc>
+          <w:tcPr>
+            <w:tcW w:w="5255" w:type="dxa"/>
+          </w:tcPr>
+          <w:p>
+            <w:pPr>
+              <w:pStyle w:val="Lijstalinea"/>
+              <w:suppressLineNumbers/>
+              <w:rPr>
+                <w:b/>
+                <w:bCs/>
+                <w:sz w:val="40"/>
+                <w:szCs w:val="40"/>
+                <w:lang w:val="en-US"/>
+              </w:rPr>
+            </w:pPr>
+          </w:p>
+          <w:p>
+            <w:pPr>
+              <w:pStyle w:val="Lijstalinea"/>
+              <w:numPr>
+                <w:ilvl w:val="0"/>
+                <w:numId w:val="7"/>
+              </w:numPr>
+              <w:suppressLineNumbers/>
+              <w:rPr>
+                <w:b/>
+                <w:bCs/>
+                <w:sz w:val="40"/>
+                <w:szCs w:val="40"/>
+                <w:lang w:val="en-US"/>
+              </w:rPr>
+            </w:pPr>
+            <w:r>
+              <w:rPr>
+                <w:b/>
+                <w:bCs/>
+                <w:sz w:val="40"/>
+                <w:szCs w:val="40"/>
+                <w:lang w:val="en-US"/>
+              </w:rPr>
+              <w:t>Accommodation.</w:t>
+            </w:r>
+          </w:p>
+        </w:tc>
+        <w:tc>
+          <w:tcPr>
+            <w:tcW w:w="5255" w:type="dxa"/>
+          </w:tcPr>
+          <w:p>
+            <w:pPr>
+              <w:suppressLineNumbers/>
+              <w:rPr>
+                <w:color w:val="FF0000"/>
+                <w:sz w:val="40"/>
+                <w:szCs w:val="40"/>
+                <w:u w:val="single"/>
+                <w:lang w:val="en-US"/>
+              </w:rPr>
+            </w:pPr>
+          </w:p>
+          <w:p>
+            <w:pPr>
+              <w:suppressLineNumbers/>
+              <w:rPr>
+                <w:color w:val="FF0000"/>
+                <w:sz w:val="40"/>
+                <w:szCs w:val="40"/>
+                <w:u w:val="single"/>
+                <w:lang w:val="en-US"/>
+              </w:rPr>
+            </w:pPr>
+            <w:r>
+              <w:rPr>
+                <w:color w:val="FF0000"/>
+                <w:sz w:val="40"/>
+                <w:szCs w:val="40"/>
+                <w:u w:val="single"/>
+                <w:lang w:val="en-US"/>
+              </w:rPr>
+              <w:t xml:space="preserve">Page 4,5 </w:t>
+            </w:r>
+          </w:p>
+        </w:tc>
+      </w:tr>
+      <w:tr>
+        <w:trPr>
+          <w:trHeight w:val="1752"/>
+        </w:trPr>
+        <w:tc>
+          <w:tcPr>
+            <w:tcW w:w="5255" w:type="dxa"/>
+          </w:tcPr>
+          <w:p>
+            <w:pPr>
+              <w:pStyle w:val="Lijstalinea"/>
+              <w:suppressLineNumbers/>
+              <w:rPr>
+                <w:b/>
+                <w:bCs/>
+                <w:sz w:val="40"/>
+                <w:szCs w:val="40"/>
+                <w:lang w:val="en-US"/>
+              </w:rPr>
+            </w:pPr>
+          </w:p>
+          <w:p>
+            <w:pPr>
+              <w:pStyle w:val="Lijstalinea"/>
+              <w:numPr>
+                <w:ilvl w:val="0"/>
+                <w:numId w:val="7"/>
+              </w:numPr>
+              <w:suppressLineNumbers/>
+              <w:rPr>
+                <w:b/>
+                <w:bCs/>
+                <w:sz w:val="40"/>
+                <w:szCs w:val="40"/>
+                <w:lang w:val="en-US"/>
+              </w:rPr>
+            </w:pPr>
+            <w:r>
+              <w:rPr>
+                <w:b/>
+                <w:bCs/>
+                <w:sz w:val="40"/>
+                <w:szCs w:val="40"/>
+                <w:lang w:val="en-US"/>
+              </w:rPr>
+              <w:t>Travel plans.</w:t>
+            </w:r>
+          </w:p>
+        </w:tc>
+        <w:tc>
+          <w:tcPr>
+            <w:tcW w:w="5255" w:type="dxa"/>
+          </w:tcPr>
+          <w:p>
+            <w:pPr>
+              <w:suppressLineNumbers/>
+              <w:rPr>
+                <w:color w:val="FF0000"/>
+                <w:sz w:val="40"/>
+                <w:szCs w:val="40"/>
+                <w:u w:val="single"/>
+                <w:lang w:val="en-US"/>
+              </w:rPr>
+            </w:pPr>
+          </w:p>
+          <w:p>
+            <w:pPr>
+              <w:suppressLineNumbers/>
+              <w:rPr>
+                <w:color w:val="FF0000"/>
+                <w:sz w:val="40"/>
+                <w:szCs w:val="40"/>
+                <w:u w:val="single"/>
+                <w:lang w:val="en-US"/>
+              </w:rPr>
+            </w:pPr>
+            <w:r>
+              <w:rPr>
+                <w:color w:val="FF0000"/>
+                <w:sz w:val="40"/>
+                <w:szCs w:val="40"/>
+                <w:u w:val="single"/>
+                <w:lang w:val="en-US"/>
+              </w:rPr>
+              <w:t xml:space="preserve">Page </w:t>
+            </w:r>
+            <w:r>
+              <w:rPr>
+                <w:color w:val="FF0000"/>
+                <w:sz w:val="40"/>
+                <w:szCs w:val="40"/>
+                <w:u w:val="single"/>
+                <w:lang w:val="en-US"/>
+              </w:rPr>
+              <w:t>6</w:t>
+            </w:r>
+          </w:p>
+        </w:tc>
+      </w:tr>
+    </w:tbl>
+    <w:p>
+      <w:pPr>
+        <w:rPr>
+          <w:sz w:val="52"/>
+          <w:szCs w:val="52"/>
+          <w:lang w:val="en-US"/>
+        </w:rPr>
+      </w:pPr>
+    </w:p>
+    <w:p>
+      <w:pPr>
+        <w:rPr>
+          <w:lang w:val="en-US"/>
+        </w:rPr>
+      </w:pPr>
+      <w:r>
+        <w:rPr>
+          <w:b/>
+          <w:bCs/>
+          <w:sz w:val="52"/>
+          <w:szCs w:val="52"/>
+          <w:lang w:val="en-US"/>
+        </w:rPr>
+        <w:t>Table of contents.</w:t>
+      </w:r>
+      <w:r>
+        <w:rPr>
+          <w:lang w:val="en-US"/>
+        </w:rPr>
+        <w:br w:type="page"/>
+      </w:r>
+    </w:p>
+    <w:p>
+      <w:pPr>
+        <w:suppressLineNumbers/>
         <w:rPr>
           <w:lang w:val="en-US"/>
         </w:rPr>
@@ -1340,6 +1896,31 @@
         <w:rPr>
           <w:sz w:val="36"/>
           <w:szCs w:val="36"/>
+          <w:lang w:val="en-US"/>
+        </w:rPr>
+      </w:pPr>
+    </w:p>
+    <w:p>
+      <w:pPr>
+        <w:tabs>
+          <w:tab w:val="left" w:pos="2380"/>
+        </w:tabs>
+        <w:rPr>
+          <w:sz w:val="40"/>
+          <w:szCs w:val="40"/>
+          <w:lang w:val="en-US"/>
+        </w:rPr>
+      </w:pPr>
+    </w:p>
+    <w:p>
+      <w:pPr>
+        <w:pStyle w:val="Lijstalinea"/>
+        <w:tabs>
+          <w:tab w:val="left" w:pos="2380"/>
+        </w:tabs>
+        <w:rPr>
+          <w:sz w:val="40"/>
+          <w:szCs w:val="40"/>
           <w:lang w:val="en-US"/>
         </w:rPr>
       </w:pPr>
@@ -1366,6 +1947,7 @@
           <w:szCs w:val="40"/>
           <w:lang w:val="en-US"/>
         </w:rPr>
+        <w:lastRenderedPageBreak/>
         <w:t>Study abroad:</w:t>
       </w:r>
     </w:p>
@@ -1399,7 +1981,6 @@
           <w:szCs w:val="36"/>
           <w:lang w:val="en-US"/>
         </w:rPr>
-        <w:lastRenderedPageBreak/>
         <w:t xml:space="preserve">01: </w:t>
       </w:r>
       <w:r>
@@ -3024,23 +3605,23 @@
           <w:tab w:val="left" w:pos="2380"/>
         </w:tabs>
         <w:rPr>
-          <w:sz w:val="36"/>
-          <w:szCs w:val="36"/>
-          <w:lang w:val="en-US"/>
-        </w:rPr>
-      </w:pPr>
-      <w:r>
-        <w:rPr>
-          <w:sz w:val="36"/>
-          <w:szCs w:val="36"/>
+          <w:sz w:val="40"/>
+          <w:szCs w:val="40"/>
+          <w:lang w:val="en-US"/>
+        </w:rPr>
+      </w:pPr>
+      <w:r>
+        <w:rPr>
+          <w:sz w:val="40"/>
+          <w:szCs w:val="40"/>
           <w:lang w:val="en-US"/>
         </w:rPr>
         <w:t>Accommodation</w:t>
       </w:r>
       <w:r>
         <w:rPr>
-          <w:sz w:val="36"/>
-          <w:szCs w:val="36"/>
+          <w:sz w:val="40"/>
+          <w:szCs w:val="40"/>
           <w:lang w:val="en-US"/>
         </w:rPr>
         <w:t>.</w:t>
@@ -3109,8 +3690,8 @@
         <w:tblLook w:val="04A0" w:firstRow="1" w:lastRow="0" w:firstColumn="1" w:lastColumn="0" w:noHBand="0" w:noVBand="1"/>
       </w:tblPr>
       <w:tblGrid>
-        <w:gridCol w:w="4396"/>
-        <w:gridCol w:w="4300"/>
+        <w:gridCol w:w="4395"/>
+        <w:gridCol w:w="4299"/>
       </w:tblGrid>
       <w:tr>
         <w:tc>
@@ -3342,6 +3923,7 @@
                 <w:szCs w:val="32"/>
                 <w:lang w:val="en-US"/>
               </w:rPr>
+              <w:lastRenderedPageBreak/>
               <w:t>What are the facilities?</w:t>
             </w:r>
           </w:p>
@@ -3401,7 +3983,6 @@
                 <w:szCs w:val="32"/>
                 <w:lang w:val="en-US"/>
               </w:rPr>
-              <w:lastRenderedPageBreak/>
               <w:t>What would I pay if I would stay there for 3 months?</w:t>
             </w:r>
           </w:p>
@@ -3726,7 +4307,7 @@
         </w:rPr>
         <w:t xml:space="preserve"> </w:t>
       </w:r>
-      <w:hyperlink r:id="rId5" w:history="1">
+      <w:hyperlink r:id="rId10" w:history="1">
         <w:r>
           <w:rPr>
             <w:rStyle w:val="Hyperlink"/>
@@ -3952,25 +4533,23 @@
           <w:szCs w:val="32"/>
           <w:lang w:val="en-US"/>
         </w:rPr>
-        <w:t xml:space="preserve">for a room </w:t>
-      </w:r>
-      <w:proofErr w:type="gramStart"/>
-      <w:r>
-        <w:rPr>
-          <w:sz w:val="32"/>
-          <w:szCs w:val="32"/>
-          <w:lang w:val="en-US"/>
-        </w:rPr>
-        <w:t>an</w:t>
-      </w:r>
-      <w:proofErr w:type="gramEnd"/>
-      <w:r>
-        <w:rPr>
-          <w:sz w:val="32"/>
-          <w:szCs w:val="32"/>
-          <w:lang w:val="en-US"/>
-        </w:rPr>
-        <w:t xml:space="preserve"> month</w:t>
+        <w:t>for a room a</w:t>
+      </w:r>
+      <w:r>
+        <w:rPr>
+          <w:sz w:val="32"/>
+          <w:szCs w:val="32"/>
+          <w:lang w:val="en-US"/>
+        </w:rPr>
+        <w:t xml:space="preserve"> </w:t>
+      </w:r>
+      <w:r>
+        <w:rPr>
+          <w:sz w:val="32"/>
+          <w:szCs w:val="32"/>
+          <w:lang w:val="en-US"/>
+        </w:rPr>
+        <w:t>month</w:t>
       </w:r>
       <w:r>
         <w:rPr>
@@ -4038,23 +4617,21 @@
         </w:rPr>
         <w:t xml:space="preserve">I </w:t>
       </w:r>
-      <w:proofErr w:type="gramStart"/>
-      <w:r>
-        <w:rPr>
-          <w:sz w:val="32"/>
-          <w:szCs w:val="32"/>
-          <w:lang w:val="en-US"/>
-        </w:rPr>
-        <w:t>looking</w:t>
-      </w:r>
-      <w:proofErr w:type="gramEnd"/>
-      <w:r>
-        <w:rPr>
-          <w:sz w:val="32"/>
-          <w:szCs w:val="32"/>
-          <w:lang w:val="en-US"/>
-        </w:rPr>
-        <w:t xml:space="preserve"> forward for your reaction, </w:t>
+      <w:r>
+        <w:rPr>
+          <w:sz w:val="32"/>
+          <w:szCs w:val="32"/>
+          <w:lang w:val="en-US"/>
+        </w:rPr>
+        <w:t xml:space="preserve">am </w:t>
+      </w:r>
+      <w:r>
+        <w:rPr>
+          <w:sz w:val="32"/>
+          <w:szCs w:val="32"/>
+          <w:lang w:val="en-US"/>
+        </w:rPr>
+        <w:t xml:space="preserve">looking forward for your reaction, </w:t>
       </w:r>
     </w:p>
     <w:p>
@@ -4129,6 +4706,19 @@
         <w:rPr>
           <w:sz w:val="36"/>
           <w:szCs w:val="36"/>
+          <w:lang w:val="en-US"/>
+        </w:rPr>
+      </w:pPr>
+    </w:p>
+    <w:p>
+      <w:pPr>
+        <w:pStyle w:val="Lijstalinea"/>
+        <w:tabs>
+          <w:tab w:val="left" w:pos="2380"/>
+        </w:tabs>
+        <w:rPr>
+          <w:sz w:val="40"/>
+          <w:szCs w:val="40"/>
           <w:lang w:val="en-US"/>
         </w:rPr>
       </w:pPr>
@@ -4155,6 +4745,7 @@
           <w:szCs w:val="40"/>
           <w:lang w:val="en-US"/>
         </w:rPr>
+        <w:lastRenderedPageBreak/>
         <w:t xml:space="preserve">Travel Plans: </w:t>
       </w:r>
     </w:p>
@@ -4228,7 +4819,6 @@
           <w:szCs w:val="32"/>
           <w:lang w:val="en-US"/>
         </w:rPr>
-        <w:lastRenderedPageBreak/>
         <w:t>04: Agree or Disagree?</w:t>
       </w:r>
     </w:p>
@@ -4380,12 +4970,167 @@
     </w:p>
     <w:sectPr>
       <w:pgSz w:w="11900" w:h="16840"/>
-      <w:pgMar w:top="1417" w:right="1417" w:bottom="1417" w:left="1417" w:header="708" w:footer="708" w:gutter="0"/>
+      <w:pgMar w:top="1418" w:right="1418" w:bottom="1418" w:left="1418" w:header="709" w:footer="709" w:gutter="0"/>
       <w:cols w:space="708"/>
       <w:docGrid w:linePitch="360"/>
     </w:sectPr>
   </w:body>
 </w:document>
+</file>
+
+<file path=word/endnotes.xml><?xml version="1.0" encoding="utf-8"?>
+<w:endnotes xmlns:wpc="http://schemas.microsoft.com/office/word/2010/wordprocessingCanvas" xmlns:cx="http://schemas.microsoft.com/office/drawing/2014/chartex" xmlns:cx1="http://schemas.microsoft.com/office/drawing/2015/9/8/chartex" xmlns:cx2="http://schemas.microsoft.com/office/drawing/2015/10/21/chartex" xmlns:cx3="http://schemas.microsoft.com/office/drawing/2016/5/9/chartex" xmlns:cx4="http://schemas.microsoft.com/office/drawing/2016/5/10/chartex" xmlns:cx5="http://schemas.microsoft.com/office/drawing/2016/5/11/chartex" xmlns:cx6="http://schemas.microsoft.com/office/drawing/2016/5/12/chartex" xmlns:cx7="http://schemas.microsoft.com/office/drawing/2016/5/13/chartex" xmlns:cx8="http://schemas.microsoft.com/office/drawing/2016/5/14/chartex" xmlns:mc="http://schemas.openxmlformats.org/markup-compatibility/2006" xmlns:aink="http://schemas.microsoft.com/office/drawing/2016/ink" xmlns:am3d="http://schemas.microsoft.com/office/drawing/2017/model3d" xmlns:o="urn:schemas-microsoft-com:office:office" xmlns:r="http://schemas.openxmlformats.org/officeDocument/2006/relationships" xmlns:m="http://schemas.openxmlformats.org/officeDocument/2006/math" xmlns:v="urn:schemas-microsoft-com:vml" xmlns:wp14="http://schemas.microsoft.com/office/word/2010/wordprocessingDrawing" xmlns:wp="http://schemas.openxmlformats.org/drawingml/2006/wordprocessingDrawing" xmlns:w10="urn:schemas-microsoft-com:office:word" xmlns:w="http://schemas.openxmlformats.org/wordprocessingml/2006/main" xmlns:w14="http://schemas.microsoft.com/office/word/2010/wordml" xmlns:w15="http://schemas.microsoft.com/office/word/2012/wordml" xmlns:w16cex="http://schemas.microsoft.com/office/word/2018/wordml/cex" xmlns:w16cid="http://schemas.microsoft.com/office/word/2016/wordml/cid" xmlns:w16="http://schemas.microsoft.com/office/word/2018/wordml" xmlns:w16se="http://schemas.microsoft.com/office/word/2015/wordml/symex" xmlns:wpg="http://schemas.microsoft.com/office/word/2010/wordprocessingGroup" xmlns:wpi="http://schemas.microsoft.com/office/word/2010/wordprocessingInk" xmlns:wne="http://schemas.microsoft.com/office/word/2006/wordml" xmlns:wps="http://schemas.microsoft.com/office/word/2010/wordprocessingShape" mc:Ignorable="w14 w15 w16se w16cid w16 w16cex wp14">
+  <w:endnote w:type="separator" w:id="-1">
+    <w:p>
+      <w:r>
+        <w:separator/>
+      </w:r>
+    </w:p>
+  </w:endnote>
+  <w:endnote w:type="continuationSeparator" w:id="0">
+    <w:p>
+      <w:r>
+        <w:continuationSeparator/>
+      </w:r>
+    </w:p>
+  </w:endnote>
+</w:endnotes>
+</file>
+
+<file path=word/footer1.xml><?xml version="1.0" encoding="utf-8"?>
+<w:ftr xmlns:wpc="http://schemas.microsoft.com/office/word/2010/wordprocessingCanvas" xmlns:cx="http://schemas.microsoft.com/office/drawing/2014/chartex" xmlns:cx1="http://schemas.microsoft.com/office/drawing/2015/9/8/chartex" xmlns:cx2="http://schemas.microsoft.com/office/drawing/2015/10/21/chartex" xmlns:cx3="http://schemas.microsoft.com/office/drawing/2016/5/9/chartex" xmlns:cx4="http://schemas.microsoft.com/office/drawing/2016/5/10/chartex" xmlns:cx5="http://schemas.microsoft.com/office/drawing/2016/5/11/chartex" xmlns:cx6="http://schemas.microsoft.com/office/drawing/2016/5/12/chartex" xmlns:cx7="http://schemas.microsoft.com/office/drawing/2016/5/13/chartex" xmlns:cx8="http://schemas.microsoft.com/office/drawing/2016/5/14/chartex" xmlns:mc="http://schemas.openxmlformats.org/markup-compatibility/2006" xmlns:aink="http://schemas.microsoft.com/office/drawing/2016/ink" xmlns:am3d="http://schemas.microsoft.com/office/drawing/2017/model3d" xmlns:o="urn:schemas-microsoft-com:office:office" xmlns:r="http://schemas.openxmlformats.org/officeDocument/2006/relationships" xmlns:m="http://schemas.openxmlformats.org/officeDocument/2006/math" xmlns:v="urn:schemas-microsoft-com:vml" xmlns:wp14="http://schemas.microsoft.com/office/word/2010/wordprocessingDrawing" xmlns:wp="http://schemas.openxmlformats.org/drawingml/2006/wordprocessingDrawing" xmlns:w10="urn:schemas-microsoft-com:office:word" xmlns:w="http://schemas.openxmlformats.org/wordprocessingml/2006/main" xmlns:w14="http://schemas.microsoft.com/office/word/2010/wordml" xmlns:w15="http://schemas.microsoft.com/office/word/2012/wordml" xmlns:w16cex="http://schemas.microsoft.com/office/word/2018/wordml/cex" xmlns:w16cid="http://schemas.microsoft.com/office/word/2016/wordml/cid" xmlns:w16="http://schemas.microsoft.com/office/word/2018/wordml" xmlns:w16se="http://schemas.microsoft.com/office/word/2015/wordml/symex" xmlns:wpg="http://schemas.microsoft.com/office/word/2010/wordprocessingGroup" xmlns:wpi="http://schemas.microsoft.com/office/word/2010/wordprocessingInk" xmlns:wne="http://schemas.microsoft.com/office/word/2006/wordml" xmlns:wps="http://schemas.microsoft.com/office/word/2010/wordprocessingShape" mc:Ignorable="w14 w15 w16se w16cid w16 w16cex wp14">
+  <w:sdt>
+    <w:sdtPr>
+      <w:rPr>
+        <w:rStyle w:val="Paginanummer"/>
+      </w:rPr>
+      <w:id w:val="-1126001779"/>
+      <w:docPartObj>
+        <w:docPartGallery w:val="Page Numbers (Bottom of Page)"/>
+        <w:docPartUnique/>
+      </w:docPartObj>
+    </w:sdtPr>
+    <w:sdtContent>
+      <w:p>
+        <w:pPr>
+          <w:pStyle w:val="Voettekst"/>
+          <w:framePr w:wrap="none" w:vAnchor="text" w:hAnchor="margin" w:xAlign="right" w:y="1"/>
+          <w:rPr>
+            <w:rStyle w:val="Paginanummer"/>
+          </w:rPr>
+        </w:pPr>
+        <w:r>
+          <w:rPr>
+            <w:rStyle w:val="Paginanummer"/>
+          </w:rPr>
+          <w:fldChar w:fldCharType="begin"/>
+        </w:r>
+        <w:r>
+          <w:rPr>
+            <w:rStyle w:val="Paginanummer"/>
+          </w:rPr>
+          <w:instrText xml:space="preserve"> PAGE </w:instrText>
+        </w:r>
+        <w:r>
+          <w:rPr>
+            <w:rStyle w:val="Paginanummer"/>
+          </w:rPr>
+          <w:fldChar w:fldCharType="end"/>
+        </w:r>
+      </w:p>
+    </w:sdtContent>
+  </w:sdt>
+  <w:p>
+    <w:pPr>
+      <w:pStyle w:val="Voettekst"/>
+      <w:ind w:right="360"/>
+    </w:pPr>
+  </w:p>
+</w:ftr>
+</file>
+
+<file path=word/footer2.xml><?xml version="1.0" encoding="utf-8"?>
+<w:ftr xmlns:wpc="http://schemas.microsoft.com/office/word/2010/wordprocessingCanvas" xmlns:cx="http://schemas.microsoft.com/office/drawing/2014/chartex" xmlns:cx1="http://schemas.microsoft.com/office/drawing/2015/9/8/chartex" xmlns:cx2="http://schemas.microsoft.com/office/drawing/2015/10/21/chartex" xmlns:cx3="http://schemas.microsoft.com/office/drawing/2016/5/9/chartex" xmlns:cx4="http://schemas.microsoft.com/office/drawing/2016/5/10/chartex" xmlns:cx5="http://schemas.microsoft.com/office/drawing/2016/5/11/chartex" xmlns:cx6="http://schemas.microsoft.com/office/drawing/2016/5/12/chartex" xmlns:cx7="http://schemas.microsoft.com/office/drawing/2016/5/13/chartex" xmlns:cx8="http://schemas.microsoft.com/office/drawing/2016/5/14/chartex" xmlns:mc="http://schemas.openxmlformats.org/markup-compatibility/2006" xmlns:aink="http://schemas.microsoft.com/office/drawing/2016/ink" xmlns:am3d="http://schemas.microsoft.com/office/drawing/2017/model3d" xmlns:o="urn:schemas-microsoft-com:office:office" xmlns:r="http://schemas.openxmlformats.org/officeDocument/2006/relationships" xmlns:m="http://schemas.openxmlformats.org/officeDocument/2006/math" xmlns:v="urn:schemas-microsoft-com:vml" xmlns:wp14="http://schemas.microsoft.com/office/word/2010/wordprocessingDrawing" xmlns:wp="http://schemas.openxmlformats.org/drawingml/2006/wordprocessingDrawing" xmlns:w10="urn:schemas-microsoft-com:office:word" xmlns:w="http://schemas.openxmlformats.org/wordprocessingml/2006/main" xmlns:w14="http://schemas.microsoft.com/office/word/2010/wordml" xmlns:w15="http://schemas.microsoft.com/office/word/2012/wordml" xmlns:w16cex="http://schemas.microsoft.com/office/word/2018/wordml/cex" xmlns:w16cid="http://schemas.microsoft.com/office/word/2016/wordml/cid" xmlns:w16="http://schemas.microsoft.com/office/word/2018/wordml" xmlns:w16se="http://schemas.microsoft.com/office/word/2015/wordml/symex" xmlns:wpg="http://schemas.microsoft.com/office/word/2010/wordprocessingGroup" xmlns:wpi="http://schemas.microsoft.com/office/word/2010/wordprocessingInk" xmlns:wne="http://schemas.microsoft.com/office/word/2006/wordml" xmlns:wps="http://schemas.microsoft.com/office/word/2010/wordprocessingShape" mc:Ignorable="w14 w15 w16se w16cid w16 w16cex wp14">
+  <w:sdt>
+    <w:sdtPr>
+      <w:rPr>
+        <w:rStyle w:val="Paginanummer"/>
+      </w:rPr>
+      <w:id w:val="756250463"/>
+      <w:docPartObj>
+        <w:docPartGallery w:val="Page Numbers (Bottom of Page)"/>
+        <w:docPartUnique/>
+      </w:docPartObj>
+    </w:sdtPr>
+    <w:sdtContent>
+      <w:p>
+        <w:pPr>
+          <w:pStyle w:val="Voettekst"/>
+          <w:framePr w:wrap="none" w:vAnchor="text" w:hAnchor="margin" w:xAlign="right" w:y="1"/>
+          <w:rPr>
+            <w:rStyle w:val="Paginanummer"/>
+          </w:rPr>
+        </w:pPr>
+        <w:r>
+          <w:rPr>
+            <w:rStyle w:val="Paginanummer"/>
+          </w:rPr>
+          <w:fldChar w:fldCharType="begin"/>
+        </w:r>
+        <w:r>
+          <w:rPr>
+            <w:rStyle w:val="Paginanummer"/>
+          </w:rPr>
+          <w:instrText xml:space="preserve"> PAGE </w:instrText>
+        </w:r>
+        <w:r>
+          <w:rPr>
+            <w:rStyle w:val="Paginanummer"/>
+          </w:rPr>
+          <w:fldChar w:fldCharType="separate"/>
+        </w:r>
+        <w:r>
+          <w:rPr>
+            <w:rStyle w:val="Paginanummer"/>
+            <w:noProof/>
+          </w:rPr>
+          <w:t>1</w:t>
+        </w:r>
+        <w:r>
+          <w:rPr>
+            <w:rStyle w:val="Paginanummer"/>
+          </w:rPr>
+          <w:fldChar w:fldCharType="end"/>
+        </w:r>
+      </w:p>
+    </w:sdtContent>
+  </w:sdt>
+  <w:p>
+    <w:pPr>
+      <w:pStyle w:val="Voettekst"/>
+      <w:ind w:right="360"/>
+    </w:pPr>
+  </w:p>
+</w:ftr>
+</file>
+
+<file path=word/footnotes.xml><?xml version="1.0" encoding="utf-8"?>
+<w:footnotes xmlns:wpc="http://schemas.microsoft.com/office/word/2010/wordprocessingCanvas" xmlns:cx="http://schemas.microsoft.com/office/drawing/2014/chartex" xmlns:cx1="http://schemas.microsoft.com/office/drawing/2015/9/8/chartex" xmlns:cx2="http://schemas.microsoft.com/office/drawing/2015/10/21/chartex" xmlns:cx3="http://schemas.microsoft.com/office/drawing/2016/5/9/chartex" xmlns:cx4="http://schemas.microsoft.com/office/drawing/2016/5/10/chartex" xmlns:cx5="http://schemas.microsoft.com/office/drawing/2016/5/11/chartex" xmlns:cx6="http://schemas.microsoft.com/office/drawing/2016/5/12/chartex" xmlns:cx7="http://schemas.microsoft.com/office/drawing/2016/5/13/chartex" xmlns:cx8="http://schemas.microsoft.com/office/drawing/2016/5/14/chartex" xmlns:mc="http://schemas.openxmlformats.org/markup-compatibility/2006" xmlns:aink="http://schemas.microsoft.com/office/drawing/2016/ink" xmlns:am3d="http://schemas.microsoft.com/office/drawing/2017/model3d" xmlns:o="urn:schemas-microsoft-com:office:office" xmlns:r="http://schemas.openxmlformats.org/officeDocument/2006/relationships" xmlns:m="http://schemas.openxmlformats.org/officeDocument/2006/math" xmlns:v="urn:schemas-microsoft-com:vml" xmlns:wp14="http://schemas.microsoft.com/office/word/2010/wordprocessingDrawing" xmlns:wp="http://schemas.openxmlformats.org/drawingml/2006/wordprocessingDrawing" xmlns:w10="urn:schemas-microsoft-com:office:word" xmlns:w="http://schemas.openxmlformats.org/wordprocessingml/2006/main" xmlns:w14="http://schemas.microsoft.com/office/word/2010/wordml" xmlns:w15="http://schemas.microsoft.com/office/word/2012/wordml" xmlns:w16cex="http://schemas.microsoft.com/office/word/2018/wordml/cex" xmlns:w16cid="http://schemas.microsoft.com/office/word/2016/wordml/cid" xmlns:w16="http://schemas.microsoft.com/office/word/2018/wordml" xmlns:w16se="http://schemas.microsoft.com/office/word/2015/wordml/symex" xmlns:wpg="http://schemas.microsoft.com/office/word/2010/wordprocessingGroup" xmlns:wpi="http://schemas.microsoft.com/office/word/2010/wordprocessingInk" xmlns:wne="http://schemas.microsoft.com/office/word/2006/wordml" xmlns:wps="http://schemas.microsoft.com/office/word/2010/wordprocessingShape" mc:Ignorable="w14 w15 w16se w16cid w16 w16cex wp14">
+  <w:footnote w:type="separator" w:id="-1">
+    <w:p>
+      <w:r>
+        <w:separator/>
+      </w:r>
+    </w:p>
+  </w:footnote>
+  <w:footnote w:type="continuationSeparator" w:id="0">
+    <w:p>
+      <w:r>
+        <w:continuationSeparator/>
+      </w:r>
+    </w:p>
+  </w:footnote>
+</w:footnotes>
 </file>
 
 <file path=word/numbering.xml><?xml version="1.0" encoding="utf-8"?>
@@ -4481,11 +5226,11 @@
     </w:lvl>
   </w:abstractNum>
   <w:abstractNum w:abstractNumId="1" w15:restartNumberingAfterBreak="0">
-    <w:nsid w:val="40A35FDD"/>
+    <w:nsid w:val="1104742D"/>
     <w:multiLevelType w:val="hybridMultilevel"/>
-    <w:tmpl w:val="F1BC6898"/>
+    <w:tmpl w:val="08224200"/>
     <w:lvl w:ilvl="0" w:tplc="0413000F">
-      <w:start w:val="1"/>
+      <w:start w:val="2"/>
       <w:numFmt w:val="decimal"/>
       <w:lvlText w:val="%1."/>
       <w:lvlJc w:val="left"/>
@@ -4570,9 +5315,9 @@
     </w:lvl>
   </w:abstractNum>
   <w:abstractNum w:abstractNumId="2" w15:restartNumberingAfterBreak="0">
-    <w:nsid w:val="522F1A79"/>
+    <w:nsid w:val="40A35FDD"/>
     <w:multiLevelType w:val="hybridMultilevel"/>
-    <w:tmpl w:val="97D2CB26"/>
+    <w:tmpl w:val="F1BC6898"/>
     <w:lvl w:ilvl="0" w:tplc="0413000F">
       <w:start w:val="1"/>
       <w:numFmt w:val="decimal"/>
@@ -4659,16 +5404,16 @@
     </w:lvl>
   </w:abstractNum>
   <w:abstractNum w:abstractNumId="3" w15:restartNumberingAfterBreak="0">
-    <w:nsid w:val="61733C94"/>
+    <w:nsid w:val="4DE17FEA"/>
     <w:multiLevelType w:val="hybridMultilevel"/>
-    <w:tmpl w:val="81B227E8"/>
-    <w:lvl w:ilvl="0" w:tplc="0413000F">
+    <w:tmpl w:val="A2866716"/>
+    <w:lvl w:ilvl="0" w:tplc="EEEC81DE">
       <w:start w:val="1"/>
       <w:numFmt w:val="decimal"/>
       <w:lvlText w:val="%1."/>
       <w:lvlJc w:val="left"/>
       <w:pPr>
-        <w:ind w:left="720" w:hanging="360"/>
+        <w:ind w:left="1080" w:hanging="360"/>
       </w:pPr>
       <w:rPr>
         <w:rFonts w:hint="default"/>
@@ -4680,7 +5425,7 @@
       <w:lvlText w:val="%2."/>
       <w:lvlJc w:val="left"/>
       <w:pPr>
-        <w:ind w:left="1440" w:hanging="360"/>
+        <w:ind w:left="1800" w:hanging="360"/>
       </w:pPr>
     </w:lvl>
     <w:lvl w:ilvl="2" w:tplc="0413001B" w:tentative="1">
@@ -4689,7 +5434,7 @@
       <w:lvlText w:val="%3."/>
       <w:lvlJc w:val="right"/>
       <w:pPr>
-        <w:ind w:left="2160" w:hanging="180"/>
+        <w:ind w:left="2520" w:hanging="180"/>
       </w:pPr>
     </w:lvl>
     <w:lvl w:ilvl="3" w:tplc="0413000F" w:tentative="1">
@@ -4698,7 +5443,7 @@
       <w:lvlText w:val="%4."/>
       <w:lvlJc w:val="left"/>
       <w:pPr>
-        <w:ind w:left="2880" w:hanging="360"/>
+        <w:ind w:left="3240" w:hanging="360"/>
       </w:pPr>
     </w:lvl>
     <w:lvl w:ilvl="4" w:tplc="04130019" w:tentative="1">
@@ -4707,7 +5452,7 @@
       <w:lvlText w:val="%5."/>
       <w:lvlJc w:val="left"/>
       <w:pPr>
-        <w:ind w:left="3600" w:hanging="360"/>
+        <w:ind w:left="3960" w:hanging="360"/>
       </w:pPr>
     </w:lvl>
     <w:lvl w:ilvl="5" w:tplc="0413001B" w:tentative="1">
@@ -4716,7 +5461,7 @@
       <w:lvlText w:val="%6."/>
       <w:lvlJc w:val="right"/>
       <w:pPr>
-        <w:ind w:left="4320" w:hanging="180"/>
+        <w:ind w:left="4680" w:hanging="180"/>
       </w:pPr>
     </w:lvl>
     <w:lvl w:ilvl="6" w:tplc="0413000F" w:tentative="1">
@@ -4725,7 +5470,7 @@
       <w:lvlText w:val="%7."/>
       <w:lvlJc w:val="left"/>
       <w:pPr>
-        <w:ind w:left="5040" w:hanging="360"/>
+        <w:ind w:left="5400" w:hanging="360"/>
       </w:pPr>
     </w:lvl>
     <w:lvl w:ilvl="7" w:tplc="04130019" w:tentative="1">
@@ -4734,7 +5479,7 @@
       <w:lvlText w:val="%8."/>
       <w:lvlJc w:val="left"/>
       <w:pPr>
-        <w:ind w:left="5760" w:hanging="360"/>
+        <w:ind w:left="6120" w:hanging="360"/>
       </w:pPr>
     </w:lvl>
     <w:lvl w:ilvl="8" w:tplc="0413001B" w:tentative="1">
@@ -4743,21 +5488,297 @@
       <w:lvlText w:val="%9."/>
       <w:lvlJc w:val="right"/>
       <w:pPr>
+        <w:ind w:left="6840" w:hanging="180"/>
+      </w:pPr>
+    </w:lvl>
+  </w:abstractNum>
+  <w:abstractNum w:abstractNumId="4" w15:restartNumberingAfterBreak="0">
+    <w:nsid w:val="522F1A79"/>
+    <w:multiLevelType w:val="hybridMultilevel"/>
+    <w:tmpl w:val="97D2CB26"/>
+    <w:lvl w:ilvl="0" w:tplc="0413000F">
+      <w:start w:val="1"/>
+      <w:numFmt w:val="decimal"/>
+      <w:lvlText w:val="%1."/>
+      <w:lvlJc w:val="left"/>
+      <w:pPr>
+        <w:ind w:left="720" w:hanging="360"/>
+      </w:pPr>
+      <w:rPr>
+        <w:rFonts w:hint="default"/>
+      </w:rPr>
+    </w:lvl>
+    <w:lvl w:ilvl="1" w:tplc="04130019" w:tentative="1">
+      <w:start w:val="1"/>
+      <w:numFmt w:val="lowerLetter"/>
+      <w:lvlText w:val="%2."/>
+      <w:lvlJc w:val="left"/>
+      <w:pPr>
+        <w:ind w:left="1440" w:hanging="360"/>
+      </w:pPr>
+    </w:lvl>
+    <w:lvl w:ilvl="2" w:tplc="0413001B" w:tentative="1">
+      <w:start w:val="1"/>
+      <w:numFmt w:val="lowerRoman"/>
+      <w:lvlText w:val="%3."/>
+      <w:lvlJc w:val="right"/>
+      <w:pPr>
+        <w:ind w:left="2160" w:hanging="180"/>
+      </w:pPr>
+    </w:lvl>
+    <w:lvl w:ilvl="3" w:tplc="0413000F" w:tentative="1">
+      <w:start w:val="1"/>
+      <w:numFmt w:val="decimal"/>
+      <w:lvlText w:val="%4."/>
+      <w:lvlJc w:val="left"/>
+      <w:pPr>
+        <w:ind w:left="2880" w:hanging="360"/>
+      </w:pPr>
+    </w:lvl>
+    <w:lvl w:ilvl="4" w:tplc="04130019" w:tentative="1">
+      <w:start w:val="1"/>
+      <w:numFmt w:val="lowerLetter"/>
+      <w:lvlText w:val="%5."/>
+      <w:lvlJc w:val="left"/>
+      <w:pPr>
+        <w:ind w:left="3600" w:hanging="360"/>
+      </w:pPr>
+    </w:lvl>
+    <w:lvl w:ilvl="5" w:tplc="0413001B" w:tentative="1">
+      <w:start w:val="1"/>
+      <w:numFmt w:val="lowerRoman"/>
+      <w:lvlText w:val="%6."/>
+      <w:lvlJc w:val="right"/>
+      <w:pPr>
+        <w:ind w:left="4320" w:hanging="180"/>
+      </w:pPr>
+    </w:lvl>
+    <w:lvl w:ilvl="6" w:tplc="0413000F" w:tentative="1">
+      <w:start w:val="1"/>
+      <w:numFmt w:val="decimal"/>
+      <w:lvlText w:val="%7."/>
+      <w:lvlJc w:val="left"/>
+      <w:pPr>
+        <w:ind w:left="5040" w:hanging="360"/>
+      </w:pPr>
+    </w:lvl>
+    <w:lvl w:ilvl="7" w:tplc="04130019" w:tentative="1">
+      <w:start w:val="1"/>
+      <w:numFmt w:val="lowerLetter"/>
+      <w:lvlText w:val="%8."/>
+      <w:lvlJc w:val="left"/>
+      <w:pPr>
+        <w:ind w:left="5760" w:hanging="360"/>
+      </w:pPr>
+    </w:lvl>
+    <w:lvl w:ilvl="8" w:tplc="0413001B" w:tentative="1">
+      <w:start w:val="1"/>
+      <w:numFmt w:val="lowerRoman"/>
+      <w:lvlText w:val="%9."/>
+      <w:lvlJc w:val="right"/>
+      <w:pPr>
+        <w:ind w:left="6480" w:hanging="180"/>
+      </w:pPr>
+    </w:lvl>
+  </w:abstractNum>
+  <w:abstractNum w:abstractNumId="5" w15:restartNumberingAfterBreak="0">
+    <w:nsid w:val="61733C94"/>
+    <w:multiLevelType w:val="hybridMultilevel"/>
+    <w:tmpl w:val="81B227E8"/>
+    <w:lvl w:ilvl="0" w:tplc="0413000F">
+      <w:start w:val="1"/>
+      <w:numFmt w:val="decimal"/>
+      <w:lvlText w:val="%1."/>
+      <w:lvlJc w:val="left"/>
+      <w:pPr>
+        <w:ind w:left="720" w:hanging="360"/>
+      </w:pPr>
+      <w:rPr>
+        <w:rFonts w:hint="default"/>
+      </w:rPr>
+    </w:lvl>
+    <w:lvl w:ilvl="1" w:tplc="04130019" w:tentative="1">
+      <w:start w:val="1"/>
+      <w:numFmt w:val="lowerLetter"/>
+      <w:lvlText w:val="%2."/>
+      <w:lvlJc w:val="left"/>
+      <w:pPr>
+        <w:ind w:left="1440" w:hanging="360"/>
+      </w:pPr>
+    </w:lvl>
+    <w:lvl w:ilvl="2" w:tplc="0413001B" w:tentative="1">
+      <w:start w:val="1"/>
+      <w:numFmt w:val="lowerRoman"/>
+      <w:lvlText w:val="%3."/>
+      <w:lvlJc w:val="right"/>
+      <w:pPr>
+        <w:ind w:left="2160" w:hanging="180"/>
+      </w:pPr>
+    </w:lvl>
+    <w:lvl w:ilvl="3" w:tplc="0413000F" w:tentative="1">
+      <w:start w:val="1"/>
+      <w:numFmt w:val="decimal"/>
+      <w:lvlText w:val="%4."/>
+      <w:lvlJc w:val="left"/>
+      <w:pPr>
+        <w:ind w:left="2880" w:hanging="360"/>
+      </w:pPr>
+    </w:lvl>
+    <w:lvl w:ilvl="4" w:tplc="04130019" w:tentative="1">
+      <w:start w:val="1"/>
+      <w:numFmt w:val="lowerLetter"/>
+      <w:lvlText w:val="%5."/>
+      <w:lvlJc w:val="left"/>
+      <w:pPr>
+        <w:ind w:left="3600" w:hanging="360"/>
+      </w:pPr>
+    </w:lvl>
+    <w:lvl w:ilvl="5" w:tplc="0413001B" w:tentative="1">
+      <w:start w:val="1"/>
+      <w:numFmt w:val="lowerRoman"/>
+      <w:lvlText w:val="%6."/>
+      <w:lvlJc w:val="right"/>
+      <w:pPr>
+        <w:ind w:left="4320" w:hanging="180"/>
+      </w:pPr>
+    </w:lvl>
+    <w:lvl w:ilvl="6" w:tplc="0413000F" w:tentative="1">
+      <w:start w:val="1"/>
+      <w:numFmt w:val="decimal"/>
+      <w:lvlText w:val="%7."/>
+      <w:lvlJc w:val="left"/>
+      <w:pPr>
+        <w:ind w:left="5040" w:hanging="360"/>
+      </w:pPr>
+    </w:lvl>
+    <w:lvl w:ilvl="7" w:tplc="04130019" w:tentative="1">
+      <w:start w:val="1"/>
+      <w:numFmt w:val="lowerLetter"/>
+      <w:lvlText w:val="%8."/>
+      <w:lvlJc w:val="left"/>
+      <w:pPr>
+        <w:ind w:left="5760" w:hanging="360"/>
+      </w:pPr>
+    </w:lvl>
+    <w:lvl w:ilvl="8" w:tplc="0413001B" w:tentative="1">
+      <w:start w:val="1"/>
+      <w:numFmt w:val="lowerRoman"/>
+      <w:lvlText w:val="%9."/>
+      <w:lvlJc w:val="right"/>
+      <w:pPr>
+        <w:ind w:left="6480" w:hanging="180"/>
+      </w:pPr>
+    </w:lvl>
+  </w:abstractNum>
+  <w:abstractNum w:abstractNumId="6" w15:restartNumberingAfterBreak="0">
+    <w:nsid w:val="6E2F5E33"/>
+    <w:multiLevelType w:val="hybridMultilevel"/>
+    <w:tmpl w:val="687E47B8"/>
+    <w:lvl w:ilvl="0" w:tplc="0413000F">
+      <w:start w:val="1"/>
+      <w:numFmt w:val="decimal"/>
+      <w:lvlText w:val="%1."/>
+      <w:lvlJc w:val="left"/>
+      <w:pPr>
+        <w:ind w:left="720" w:hanging="360"/>
+      </w:pPr>
+      <w:rPr>
+        <w:rFonts w:hint="default"/>
+      </w:rPr>
+    </w:lvl>
+    <w:lvl w:ilvl="1" w:tplc="04130019" w:tentative="1">
+      <w:start w:val="1"/>
+      <w:numFmt w:val="lowerLetter"/>
+      <w:lvlText w:val="%2."/>
+      <w:lvlJc w:val="left"/>
+      <w:pPr>
+        <w:ind w:left="1440" w:hanging="360"/>
+      </w:pPr>
+    </w:lvl>
+    <w:lvl w:ilvl="2" w:tplc="0413001B" w:tentative="1">
+      <w:start w:val="1"/>
+      <w:numFmt w:val="lowerRoman"/>
+      <w:lvlText w:val="%3."/>
+      <w:lvlJc w:val="right"/>
+      <w:pPr>
+        <w:ind w:left="2160" w:hanging="180"/>
+      </w:pPr>
+    </w:lvl>
+    <w:lvl w:ilvl="3" w:tplc="0413000F" w:tentative="1">
+      <w:start w:val="1"/>
+      <w:numFmt w:val="decimal"/>
+      <w:lvlText w:val="%4."/>
+      <w:lvlJc w:val="left"/>
+      <w:pPr>
+        <w:ind w:left="2880" w:hanging="360"/>
+      </w:pPr>
+    </w:lvl>
+    <w:lvl w:ilvl="4" w:tplc="04130019" w:tentative="1">
+      <w:start w:val="1"/>
+      <w:numFmt w:val="lowerLetter"/>
+      <w:lvlText w:val="%5."/>
+      <w:lvlJc w:val="left"/>
+      <w:pPr>
+        <w:ind w:left="3600" w:hanging="360"/>
+      </w:pPr>
+    </w:lvl>
+    <w:lvl w:ilvl="5" w:tplc="0413001B" w:tentative="1">
+      <w:start w:val="1"/>
+      <w:numFmt w:val="lowerRoman"/>
+      <w:lvlText w:val="%6."/>
+      <w:lvlJc w:val="right"/>
+      <w:pPr>
+        <w:ind w:left="4320" w:hanging="180"/>
+      </w:pPr>
+    </w:lvl>
+    <w:lvl w:ilvl="6" w:tplc="0413000F" w:tentative="1">
+      <w:start w:val="1"/>
+      <w:numFmt w:val="decimal"/>
+      <w:lvlText w:val="%7."/>
+      <w:lvlJc w:val="left"/>
+      <w:pPr>
+        <w:ind w:left="5040" w:hanging="360"/>
+      </w:pPr>
+    </w:lvl>
+    <w:lvl w:ilvl="7" w:tplc="04130019" w:tentative="1">
+      <w:start w:val="1"/>
+      <w:numFmt w:val="lowerLetter"/>
+      <w:lvlText w:val="%8."/>
+      <w:lvlJc w:val="left"/>
+      <w:pPr>
+        <w:ind w:left="5760" w:hanging="360"/>
+      </w:pPr>
+    </w:lvl>
+    <w:lvl w:ilvl="8" w:tplc="0413001B" w:tentative="1">
+      <w:start w:val="1"/>
+      <w:numFmt w:val="lowerRoman"/>
+      <w:lvlText w:val="%9."/>
+      <w:lvlJc w:val="right"/>
+      <w:pPr>
         <w:ind w:left="6480" w:hanging="180"/>
       </w:pPr>
     </w:lvl>
   </w:abstractNum>
   <w:num w:numId="1">
-    <w:abstractNumId w:val="1"/>
+    <w:abstractNumId w:val="2"/>
   </w:num>
   <w:num w:numId="2">
-    <w:abstractNumId w:val="3"/>
+    <w:abstractNumId w:val="5"/>
   </w:num>
   <w:num w:numId="3">
     <w:abstractNumId w:val="0"/>
   </w:num>
   <w:num w:numId="4">
-    <w:abstractNumId w:val="2"/>
+    <w:abstractNumId w:val="4"/>
+  </w:num>
+  <w:num w:numId="5">
+    <w:abstractNumId w:val="6"/>
+  </w:num>
+  <w:num w:numId="6">
+    <w:abstractNumId w:val="1"/>
+  </w:num>
+  <w:num w:numId="7">
+    <w:abstractNumId w:val="3"/>
   </w:num>
 </w:numbering>
 </file>
@@ -5157,6 +6178,27 @@
     <w:name w:val="Normal"/>
     <w:qFormat/>
   </w:style>
+  <w:style w:type="paragraph" w:styleId="Kop1">
+    <w:name w:val="heading 1"/>
+    <w:basedOn w:val="Standaard"/>
+    <w:next w:val="Standaard"/>
+    <w:link w:val="Kop1Char"/>
+    <w:uiPriority w:val="9"/>
+    <w:qFormat/>
+    <w:rsid w:val="002E4349"/>
+    <w:pPr>
+      <w:keepNext/>
+      <w:keepLines/>
+      <w:spacing w:before="240"/>
+      <w:outlineLvl w:val="0"/>
+    </w:pPr>
+    <w:rPr>
+      <w:rFonts w:asciiTheme="majorHAnsi" w:eastAsiaTheme="majorEastAsia" w:hAnsiTheme="majorHAnsi" w:cstheme="majorBidi"/>
+      <w:color w:val="2F5496" w:themeColor="accent1" w:themeShade="BF"/>
+      <w:sz w:val="32"/>
+      <w:szCs w:val="32"/>
+    </w:rPr>
+  </w:style>
   <w:style w:type="character" w:default="1" w:styleId="Standaardalinea-lettertype">
     <w:name w:val="Default Paragraph Font"/>
     <w:uiPriority w:val="1"/>
@@ -5258,6 +6300,244 @@
       <w:color w:val="605E5C"/>
       <w:shd w:val="clear" w:color="auto" w:fill="E1DFDD"/>
     </w:rPr>
+  </w:style>
+  <w:style w:type="character" w:styleId="Regelnummer">
+    <w:name w:val="line number"/>
+    <w:basedOn w:val="Standaardalinea-lettertype"/>
+    <w:uiPriority w:val="99"/>
+    <w:semiHidden/>
+    <w:unhideWhenUsed/>
+    <w:rsid w:val="00124403"/>
+  </w:style>
+  <w:style w:type="character" w:customStyle="1" w:styleId="Kop1Char">
+    <w:name w:val="Kop 1 Char"/>
+    <w:basedOn w:val="Standaardalinea-lettertype"/>
+    <w:link w:val="Kop1"/>
+    <w:uiPriority w:val="9"/>
+    <w:rsid w:val="002E4349"/>
+    <w:rPr>
+      <w:rFonts w:asciiTheme="majorHAnsi" w:eastAsiaTheme="majorEastAsia" w:hAnsiTheme="majorHAnsi" w:cstheme="majorBidi"/>
+      <w:color w:val="2F5496" w:themeColor="accent1" w:themeShade="BF"/>
+      <w:sz w:val="32"/>
+      <w:szCs w:val="32"/>
+    </w:rPr>
+  </w:style>
+  <w:style w:type="paragraph" w:styleId="Kopvaninhoudsopgave">
+    <w:name w:val="TOC Heading"/>
+    <w:basedOn w:val="Kop1"/>
+    <w:next w:val="Standaard"/>
+    <w:uiPriority w:val="39"/>
+    <w:unhideWhenUsed/>
+    <w:qFormat/>
+    <w:rsid w:val="002E4349"/>
+    <w:pPr>
+      <w:spacing w:before="480" w:line="276" w:lineRule="auto"/>
+      <w:outlineLvl w:val="9"/>
+    </w:pPr>
+    <w:rPr>
+      <w:b/>
+      <w:bCs/>
+      <w:sz w:val="28"/>
+      <w:szCs w:val="28"/>
+      <w:lang w:eastAsia="nl-NL"/>
+    </w:rPr>
+  </w:style>
+  <w:style w:type="paragraph" w:styleId="Inhopg1">
+    <w:name w:val="toc 1"/>
+    <w:basedOn w:val="Standaard"/>
+    <w:next w:val="Standaard"/>
+    <w:autoRedefine/>
+    <w:uiPriority w:val="39"/>
+    <w:semiHidden/>
+    <w:unhideWhenUsed/>
+    <w:rsid w:val="002E4349"/>
+    <w:pPr>
+      <w:spacing w:before="120" w:after="120"/>
+    </w:pPr>
+    <w:rPr>
+      <w:rFonts w:cstheme="minorHAnsi"/>
+      <w:b/>
+      <w:bCs/>
+      <w:caps/>
+      <w:sz w:val="20"/>
+      <w:szCs w:val="20"/>
+    </w:rPr>
+  </w:style>
+  <w:style w:type="paragraph" w:styleId="Inhopg2">
+    <w:name w:val="toc 2"/>
+    <w:basedOn w:val="Standaard"/>
+    <w:next w:val="Standaard"/>
+    <w:autoRedefine/>
+    <w:uiPriority w:val="39"/>
+    <w:semiHidden/>
+    <w:unhideWhenUsed/>
+    <w:rsid w:val="002E4349"/>
+    <w:pPr>
+      <w:ind w:left="240"/>
+    </w:pPr>
+    <w:rPr>
+      <w:rFonts w:cstheme="minorHAnsi"/>
+      <w:smallCaps/>
+      <w:sz w:val="20"/>
+      <w:szCs w:val="20"/>
+    </w:rPr>
+  </w:style>
+  <w:style w:type="paragraph" w:styleId="Inhopg3">
+    <w:name w:val="toc 3"/>
+    <w:basedOn w:val="Standaard"/>
+    <w:next w:val="Standaard"/>
+    <w:autoRedefine/>
+    <w:uiPriority w:val="39"/>
+    <w:semiHidden/>
+    <w:unhideWhenUsed/>
+    <w:rsid w:val="002E4349"/>
+    <w:pPr>
+      <w:ind w:left="480"/>
+    </w:pPr>
+    <w:rPr>
+      <w:rFonts w:cstheme="minorHAnsi"/>
+      <w:i/>
+      <w:iCs/>
+      <w:sz w:val="20"/>
+      <w:szCs w:val="20"/>
+    </w:rPr>
+  </w:style>
+  <w:style w:type="paragraph" w:styleId="Inhopg4">
+    <w:name w:val="toc 4"/>
+    <w:basedOn w:val="Standaard"/>
+    <w:next w:val="Standaard"/>
+    <w:autoRedefine/>
+    <w:uiPriority w:val="39"/>
+    <w:semiHidden/>
+    <w:unhideWhenUsed/>
+    <w:rsid w:val="002E4349"/>
+    <w:pPr>
+      <w:ind w:left="720"/>
+    </w:pPr>
+    <w:rPr>
+      <w:rFonts w:cstheme="minorHAnsi"/>
+      <w:sz w:val="18"/>
+      <w:szCs w:val="18"/>
+    </w:rPr>
+  </w:style>
+  <w:style w:type="paragraph" w:styleId="Inhopg5">
+    <w:name w:val="toc 5"/>
+    <w:basedOn w:val="Standaard"/>
+    <w:next w:val="Standaard"/>
+    <w:autoRedefine/>
+    <w:uiPriority w:val="39"/>
+    <w:semiHidden/>
+    <w:unhideWhenUsed/>
+    <w:rsid w:val="002E4349"/>
+    <w:pPr>
+      <w:ind w:left="960"/>
+    </w:pPr>
+    <w:rPr>
+      <w:rFonts w:cstheme="minorHAnsi"/>
+      <w:sz w:val="18"/>
+      <w:szCs w:val="18"/>
+    </w:rPr>
+  </w:style>
+  <w:style w:type="paragraph" w:styleId="Inhopg6">
+    <w:name w:val="toc 6"/>
+    <w:basedOn w:val="Standaard"/>
+    <w:next w:val="Standaard"/>
+    <w:autoRedefine/>
+    <w:uiPriority w:val="39"/>
+    <w:semiHidden/>
+    <w:unhideWhenUsed/>
+    <w:rsid w:val="002E4349"/>
+    <w:pPr>
+      <w:ind w:left="1200"/>
+    </w:pPr>
+    <w:rPr>
+      <w:rFonts w:cstheme="minorHAnsi"/>
+      <w:sz w:val="18"/>
+      <w:szCs w:val="18"/>
+    </w:rPr>
+  </w:style>
+  <w:style w:type="paragraph" w:styleId="Inhopg7">
+    <w:name w:val="toc 7"/>
+    <w:basedOn w:val="Standaard"/>
+    <w:next w:val="Standaard"/>
+    <w:autoRedefine/>
+    <w:uiPriority w:val="39"/>
+    <w:semiHidden/>
+    <w:unhideWhenUsed/>
+    <w:rsid w:val="002E4349"/>
+    <w:pPr>
+      <w:ind w:left="1440"/>
+    </w:pPr>
+    <w:rPr>
+      <w:rFonts w:cstheme="minorHAnsi"/>
+      <w:sz w:val="18"/>
+      <w:szCs w:val="18"/>
+    </w:rPr>
+  </w:style>
+  <w:style w:type="paragraph" w:styleId="Inhopg8">
+    <w:name w:val="toc 8"/>
+    <w:basedOn w:val="Standaard"/>
+    <w:next w:val="Standaard"/>
+    <w:autoRedefine/>
+    <w:uiPriority w:val="39"/>
+    <w:semiHidden/>
+    <w:unhideWhenUsed/>
+    <w:rsid w:val="002E4349"/>
+    <w:pPr>
+      <w:ind w:left="1680"/>
+    </w:pPr>
+    <w:rPr>
+      <w:rFonts w:cstheme="minorHAnsi"/>
+      <w:sz w:val="18"/>
+      <w:szCs w:val="18"/>
+    </w:rPr>
+  </w:style>
+  <w:style w:type="paragraph" w:styleId="Inhopg9">
+    <w:name w:val="toc 9"/>
+    <w:basedOn w:val="Standaard"/>
+    <w:next w:val="Standaard"/>
+    <w:autoRedefine/>
+    <w:uiPriority w:val="39"/>
+    <w:semiHidden/>
+    <w:unhideWhenUsed/>
+    <w:rsid w:val="002E4349"/>
+    <w:pPr>
+      <w:ind w:left="1920"/>
+    </w:pPr>
+    <w:rPr>
+      <w:rFonts w:cstheme="minorHAnsi"/>
+      <w:sz w:val="18"/>
+      <w:szCs w:val="18"/>
+    </w:rPr>
+  </w:style>
+  <w:style w:type="paragraph" w:styleId="Voettekst">
+    <w:name w:val="footer"/>
+    <w:basedOn w:val="Standaard"/>
+    <w:link w:val="VoettekstChar"/>
+    <w:uiPriority w:val="99"/>
+    <w:unhideWhenUsed/>
+    <w:rsid w:val="00AF6719"/>
+    <w:pPr>
+      <w:tabs>
+        <w:tab w:val="center" w:pos="4536"/>
+        <w:tab w:val="right" w:pos="9072"/>
+      </w:tabs>
+    </w:pPr>
+  </w:style>
+  <w:style w:type="character" w:customStyle="1" w:styleId="VoettekstChar">
+    <w:name w:val="Voettekst Char"/>
+    <w:basedOn w:val="Standaardalinea-lettertype"/>
+    <w:link w:val="Voettekst"/>
+    <w:uiPriority w:val="99"/>
+    <w:rsid w:val="00AF6719"/>
+  </w:style>
+  <w:style w:type="character" w:styleId="Paginanummer">
+    <w:name w:val="page number"/>
+    <w:basedOn w:val="Standaardalinea-lettertype"/>
+    <w:uiPriority w:val="99"/>
+    <w:semiHidden/>
+    <w:unhideWhenUsed/>
+    <w:rsid w:val="00AF6719"/>
   </w:style>
 </w:styles>
 </file>
@@ -5555,4 +6835,16 @@
     </a:ext>
   </a:extLst>
 </a:theme>
+</file>
+
+<file path=customXml/item1.xml><?xml version="1.0" encoding="utf-8"?>
+<b:Sources xmlns:b="http://schemas.openxmlformats.org/officeDocument/2006/bibliography" xmlns="http://schemas.openxmlformats.org/officeDocument/2006/bibliography" SelectedStyle="/APASixthEditionOfficeOnline.xsl" StyleName="APA" Version="6"/>
+</file>
+
+<file path=customXml/itemProps1.xml><?xml version="1.0" encoding="utf-8"?>
+<ds:datastoreItem xmlns:ds="http://schemas.openxmlformats.org/officeDocument/2006/customXml" ds:itemID="{CA47C90C-C0AA-1C45-A5C2-E8F29E735C0A}">
+  <ds:schemaRefs>
+    <ds:schemaRef ds:uri="http://schemas.openxmlformats.org/officeDocument/2006/bibliography"/>
+  </ds:schemaRefs>
+</ds:datastoreItem>
 </file>
</xml_diff>